<commit_message>
added to lab 3
</commit_message>
<xml_diff>
--- a/Lab 3/Lab 3 Write Up.docx
+++ b/Lab 3/Lab 3 Write Up.docx
@@ -459,15 +459,7 @@
         <w:pStyle w:val="NormalWeb"/>
       </w:pPr>
       <w:r>
-        <w:t xml:space="preserve">A generic </w:t>
-      </w:r>
-      <w:proofErr w:type="spellStart"/>
-      <w:r>
-        <w:t>FalconSat</w:t>
-      </w:r>
-      <w:proofErr w:type="spellEnd"/>
-      <w:r>
-        <w:t xml:space="preserve"> has been launched and stabilized using a gravity gradient boom, although there are still pitch oscillations that have not been removed yet.</w:t>
+        <w:t>A generic FalconSat has been launched and stabilized using a gravity gradient boom, although there are still pitch oscillations that have not been removed yet.</w:t>
       </w:r>
       <w:r>
         <w:t xml:space="preserve"> </w:t>
@@ -699,7 +691,7 @@
           <v:shape id="_x0000_i1025" type="#_x0000_t75" style="width:37pt;height:36.5pt" o:ole="">
             <v:imagedata r:id="rId6" o:title=""/>
           </v:shape>
-          <o:OLEObject Type="Embed" ProgID="Equation.3" ShapeID="_x0000_i1025" DrawAspect="Content" ObjectID="_1794728481" r:id="rId7"/>
+          <o:OLEObject Type="Embed" ProgID="Equation.3" ShapeID="_x0000_i1025" DrawAspect="Content" ObjectID="_1794729426" r:id="rId7"/>
         </w:object>
       </w:r>
       <w:r>
@@ -1563,7 +1555,7 @@
           <v:shape id="_x0000_i1026" type="#_x0000_t75" style="width:125.5pt;height:19pt" o:ole="">
             <v:imagedata r:id="rId8" o:title=""/>
           </v:shape>
-          <o:OLEObject Type="Embed" ProgID="Equation.3" ShapeID="_x0000_i1026" DrawAspect="Content" ObjectID="_1794728482" r:id="rId9"/>
+          <o:OLEObject Type="Embed" ProgID="Equation.3" ShapeID="_x0000_i1026" DrawAspect="Content" ObjectID="_1794729427" r:id="rId9"/>
         </w:object>
       </w:r>
       <w:r>
@@ -1607,7 +1599,7 @@
           <v:shape id="_x0000_i1027" type="#_x0000_t75" style="width:37pt;height:15.5pt" o:ole="">
             <v:imagedata r:id="rId10" o:title=""/>
           </v:shape>
-          <o:OLEObject Type="Embed" ProgID="Equation.3" ShapeID="_x0000_i1027" DrawAspect="Content" ObjectID="_1794728483" r:id="rId11"/>
+          <o:OLEObject Type="Embed" ProgID="Equation.3" ShapeID="_x0000_i1027" DrawAspect="Content" ObjectID="_1794729428" r:id="rId11"/>
         </w:object>
       </w:r>
       <w:r>
@@ -1900,23 +1892,7 @@
           <w:szCs w:val="24"/>
         </w:rPr>
         <w:tab/>
-        <w:t>(</w:t>
-      </w:r>
-      <w:r>
-        <w:rPr>
-          <w:rFonts w:ascii="Times New Roman" w:hAnsi="Times New Roman" w:cs="Times New Roman"/>
-          <w:sz w:val="24"/>
-          <w:szCs w:val="24"/>
-        </w:rPr>
-        <w:t>5</w:t>
-      </w:r>
-      <w:r>
-        <w:rPr>
-          <w:rFonts w:ascii="Times New Roman" w:hAnsi="Times New Roman" w:cs="Times New Roman"/>
-          <w:sz w:val="24"/>
-          <w:szCs w:val="24"/>
-        </w:rPr>
-        <w:t>)</w:t>
+        <w:t>(5)</w:t>
       </w:r>
     </w:p>
     <w:p>
@@ -2048,7 +2024,7 @@
           <v:shape id="_x0000_i1028" type="#_x0000_t75" style="width:60pt;height:15.5pt" o:ole="">
             <v:imagedata r:id="rId12" o:title=""/>
           </v:shape>
-          <o:OLEObject Type="Embed" ProgID="Equation.3" ShapeID="_x0000_i1028" DrawAspect="Content" ObjectID="_1794728484" r:id="rId13"/>
+          <o:OLEObject Type="Embed" ProgID="Equation.3" ShapeID="_x0000_i1028" DrawAspect="Content" ObjectID="_1794729429" r:id="rId13"/>
         </w:object>
       </w:r>
     </w:p>
@@ -2079,7 +2055,7 @@
           <v:shape id="_x0000_i1029" type="#_x0000_t75" style="width:152pt;height:18pt" o:ole="">
             <v:imagedata r:id="rId14" o:title=""/>
           </v:shape>
-          <o:OLEObject Type="Embed" ProgID="Equation.3" ShapeID="_x0000_i1029" DrawAspect="Content" ObjectID="_1794728485" r:id="rId15"/>
+          <o:OLEObject Type="Embed" ProgID="Equation.3" ShapeID="_x0000_i1029" DrawAspect="Content" ObjectID="_1794729430" r:id="rId15"/>
         </w:object>
       </w:r>
     </w:p>
@@ -2452,7 +2428,7 @@
           <v:shape id="_x0000_i1030" type="#_x0000_t75" style="width:10pt;height:14.5pt" o:ole="">
             <v:imagedata r:id="rId16" o:title=""/>
           </v:shape>
-          <o:OLEObject Type="Embed" ProgID="Equation.3" ShapeID="_x0000_i1030" DrawAspect="Content" ObjectID="_1794728486" r:id="rId17"/>
+          <o:OLEObject Type="Embed" ProgID="Equation.3" ShapeID="_x0000_i1030" DrawAspect="Content" ObjectID="_1794729431" r:id="rId17"/>
         </w:object>
       </w:r>
       <w:r>
@@ -2493,7 +2469,7 @@
           <v:shape id="_x0000_i1031" type="#_x0000_t75" style="width:10pt;height:11.5pt" o:ole="">
             <v:imagedata r:id="rId18" o:title=""/>
           </v:shape>
-          <o:OLEObject Type="Embed" ProgID="Equation.3" ShapeID="_x0000_i1031" DrawAspect="Content" ObjectID="_1794728487" r:id="rId19"/>
+          <o:OLEObject Type="Embed" ProgID="Equation.3" ShapeID="_x0000_i1031" DrawAspect="Content" ObjectID="_1794729432" r:id="rId19"/>
         </w:object>
       </w:r>
       <w:r>
@@ -2534,7 +2510,7 @@
           <v:shape id="_x0000_i1032" type="#_x0000_t75" style="width:12.5pt;height:17.5pt" o:ole="">
             <v:imagedata r:id="rId20" o:title=""/>
           </v:shape>
-          <o:OLEObject Type="Embed" ProgID="Equation.3" ShapeID="_x0000_i1032" DrawAspect="Content" ObjectID="_1794728488" r:id="rId21"/>
+          <o:OLEObject Type="Embed" ProgID="Equation.3" ShapeID="_x0000_i1032" DrawAspect="Content" ObjectID="_1794729433" r:id="rId21"/>
         </w:object>
       </w:r>
       <w:r>
@@ -2575,7 +2551,7 @@
           <v:shape id="_x0000_i1033" type="#_x0000_t75" style="width:14.5pt;height:19pt" o:ole="">
             <v:imagedata r:id="rId22" o:title=""/>
           </v:shape>
-          <o:OLEObject Type="Embed" ProgID="Equation.3" ShapeID="_x0000_i1033" DrawAspect="Content" ObjectID="_1794728489" r:id="rId23"/>
+          <o:OLEObject Type="Embed" ProgID="Equation.3" ShapeID="_x0000_i1033" DrawAspect="Content" ObjectID="_1794729434" r:id="rId23"/>
         </w:object>
       </w:r>
       <w:r>
@@ -2616,7 +2592,7 @@
           <v:shape id="_x0000_i1034" type="#_x0000_t75" style="width:14.5pt;height:19pt" o:ole="">
             <v:imagedata r:id="rId24" o:title=""/>
           </v:shape>
-          <o:OLEObject Type="Embed" ProgID="Equation.3" ShapeID="_x0000_i1034" DrawAspect="Content" ObjectID="_1794728490" r:id="rId25"/>
+          <o:OLEObject Type="Embed" ProgID="Equation.3" ShapeID="_x0000_i1034" DrawAspect="Content" ObjectID="_1794729435" r:id="rId25"/>
         </w:object>
       </w:r>
       <w:r>
@@ -4366,25 +4342,7 @@
           <w:sz w:val="24"/>
           <w:szCs w:val="24"/>
         </w:rPr>
-        <w:t xml:space="preserve">Using the state space model in equation 6, a continuous time Kalman filter Simulink model is created to estimate satellite pitch states using the following constants from the </w:t>
-      </w:r>
-      <w:proofErr w:type="spellStart"/>
-      <w:r>
-        <w:rPr>
-          <w:rFonts w:ascii="Times New Roman" w:hAnsi="Times New Roman" w:cs="Times New Roman"/>
-          <w:sz w:val="24"/>
-          <w:szCs w:val="24"/>
-        </w:rPr>
-        <w:t>FalconSAT</w:t>
-      </w:r>
-      <w:proofErr w:type="spellEnd"/>
-      <w:r>
-        <w:rPr>
-          <w:rFonts w:ascii="Times New Roman" w:hAnsi="Times New Roman" w:cs="Times New Roman"/>
-          <w:sz w:val="24"/>
-          <w:szCs w:val="24"/>
-        </w:rPr>
-        <w:t xml:space="preserve"> satellite:</w:t>
+        <w:t>Using the state space model in equation 6, a continuous time Kalman filter Simulink model is created to estimate satellite pitch states using the following constants from the FalconSAT satellite:</w:t>
       </w:r>
     </w:p>
     <w:p>
@@ -4435,7 +4393,6 @@
         </w:rPr>
         <w:tab/>
       </w:r>
-      <w:proofErr w:type="spellStart"/>
       <w:r>
         <w:rPr>
           <w:rFonts w:ascii="Times New Roman" w:hAnsi="Times New Roman" w:cs="Times New Roman"/>
@@ -4455,7 +4412,6 @@
         </w:rPr>
         <w:t>r</w:t>
       </w:r>
-      <w:proofErr w:type="spellEnd"/>
       <w:r>
         <w:rPr>
           <w:rFonts w:ascii="Times New Roman" w:hAnsi="Times New Roman" w:cs="Times New Roman"/>
@@ -4562,7 +4518,6 @@
         </w:rPr>
         <w:tab/>
       </w:r>
-      <w:proofErr w:type="spellStart"/>
       <w:r>
         <w:rPr>
           <w:rFonts w:ascii="Times New Roman" w:hAnsi="Times New Roman" w:cs="Times New Roman"/>
@@ -4582,7 +4537,6 @@
         </w:rPr>
         <w:t>y</w:t>
       </w:r>
-      <w:proofErr w:type="spellEnd"/>
       <w:r>
         <w:rPr>
           <w:rFonts w:ascii="Times New Roman" w:hAnsi="Times New Roman" w:cs="Times New Roman"/>
@@ -5685,7 +5639,15 @@
                           <w:sz w:val="24"/>
                           <w:szCs w:val="24"/>
                         </w:rPr>
-                        <m:t>-7</m:t>
+                        <m:t>-</m:t>
+                      </m:r>
+                      <m:r>
+                        <w:rPr>
+                          <w:rFonts w:ascii="Cambria Math" w:hAnsi="Cambria Math" w:cs="Times New Roman"/>
+                          <w:sz w:val="24"/>
+                          <w:szCs w:val="24"/>
+                        </w:rPr>
+                        <m:t>10</m:t>
                       </m:r>
                     </m:sup>
                   </m:sSup>
@@ -5791,7 +5753,15 @@
                           <w:sz w:val="24"/>
                           <w:szCs w:val="24"/>
                         </w:rPr>
-                        <m:t>-7</m:t>
+                        <m:t>-</m:t>
+                      </m:r>
+                      <m:r>
+                        <w:rPr>
+                          <w:rFonts w:ascii="Cambria Math" w:hAnsi="Cambria Math" w:cs="Times New Roman"/>
+                          <w:sz w:val="24"/>
+                          <w:szCs w:val="24"/>
+                        </w:rPr>
+                        <m:t>10</m:t>
                       </m:r>
                     </m:sup>
                   </m:sSup>
@@ -7438,95 +7408,7 @@
           <w:sz w:val="24"/>
           <w:szCs w:val="24"/>
         </w:rPr>
-        <w:t>ask 2, the weighting matrix is the zero matrix. By doing this, we assume that our model has no uncertainty and become</w:t>
-      </w:r>
-      <w:r>
-        <w:rPr>
-          <w:rFonts w:ascii="Times New Roman" w:hAnsi="Times New Roman" w:cs="Times New Roman"/>
-          <w:sz w:val="24"/>
-          <w:szCs w:val="24"/>
-        </w:rPr>
-        <w:t>s</w:t>
-      </w:r>
-      <w:r>
-        <w:rPr>
-          <w:rFonts w:ascii="Times New Roman" w:hAnsi="Times New Roman" w:cs="Times New Roman"/>
-          <w:sz w:val="24"/>
-          <w:szCs w:val="24"/>
-        </w:rPr>
-        <w:t xml:space="preserve"> “smug”. This model </w:t>
-      </w:r>
-      <w:r>
-        <w:rPr>
-          <w:rFonts w:ascii="Times New Roman" w:hAnsi="Times New Roman" w:cs="Times New Roman"/>
-          <w:sz w:val="24"/>
-          <w:szCs w:val="24"/>
-        </w:rPr>
-        <w:t>is very</w:t>
-      </w:r>
-      <w:r>
-        <w:rPr>
-          <w:rFonts w:ascii="Times New Roman" w:hAnsi="Times New Roman" w:cs="Times New Roman"/>
-          <w:sz w:val="24"/>
-          <w:szCs w:val="24"/>
-        </w:rPr>
-        <w:t xml:space="preserve"> confident</w:t>
-      </w:r>
-      <w:r>
-        <w:rPr>
-          <w:rFonts w:ascii="Times New Roman" w:hAnsi="Times New Roman" w:cs="Times New Roman"/>
-          <w:sz w:val="24"/>
-          <w:szCs w:val="24"/>
-        </w:rPr>
-        <w:t>, as seen in the lack of</w:t>
-      </w:r>
-      <w:r>
-        <w:rPr>
-          <w:rFonts w:ascii="Times New Roman" w:hAnsi="Times New Roman" w:cs="Times New Roman"/>
-          <w:sz w:val="24"/>
-          <w:szCs w:val="24"/>
-        </w:rPr>
-        <w:t xml:space="preserve"> </w:t>
-      </w:r>
-      <w:r>
-        <w:rPr>
-          <w:rFonts w:ascii="Times New Roman" w:hAnsi="Times New Roman" w:cs="Times New Roman"/>
-          <w:sz w:val="24"/>
-          <w:szCs w:val="24"/>
-        </w:rPr>
-        <w:t>residuals,</w:t>
-      </w:r>
-      <w:r>
-        <w:rPr>
-          <w:rFonts w:ascii="Times New Roman" w:hAnsi="Times New Roman" w:cs="Times New Roman"/>
-          <w:sz w:val="24"/>
-          <w:szCs w:val="24"/>
-        </w:rPr>
-        <w:t xml:space="preserve"> but significantly deviate</w:t>
-      </w:r>
-      <w:r>
-        <w:rPr>
-          <w:rFonts w:ascii="Times New Roman" w:hAnsi="Times New Roman" w:cs="Times New Roman"/>
-          <w:sz w:val="24"/>
-          <w:szCs w:val="24"/>
-        </w:rPr>
-        <w:t>s</w:t>
-      </w:r>
-      <w:r>
-        <w:rPr>
-          <w:rFonts w:ascii="Times New Roman" w:hAnsi="Times New Roman" w:cs="Times New Roman"/>
-          <w:sz w:val="24"/>
-          <w:szCs w:val="24"/>
-        </w:rPr>
-        <w:t xml:space="preserve"> from the measurement data as time increases</w:t>
-      </w:r>
-      <w:r>
-        <w:rPr>
-          <w:rFonts w:ascii="Times New Roman" w:hAnsi="Times New Roman" w:cs="Times New Roman"/>
-          <w:sz w:val="24"/>
-          <w:szCs w:val="24"/>
-        </w:rPr>
-        <w:t xml:space="preserve"> as seen in Figure 1. </w:t>
+        <w:t xml:space="preserve">ask 2, the weighting matrix is the zero matrix. By doing this, we assume that our model has no uncertainty and becomes “smug”. This model is very confident, as seen in the lack of residuals, but significantly deviates from the measurement data as time increases as seen in Figure 1. </w:t>
       </w:r>
     </w:p>
     <w:p>
@@ -7564,71 +7446,7 @@
           <w:sz w:val="24"/>
           <w:szCs w:val="24"/>
         </w:rPr>
-        <w:t xml:space="preserve">ask 3, the weighting matrix is the identity matrix. This model </w:t>
-      </w:r>
-      <w:r>
-        <w:rPr>
-          <w:rFonts w:ascii="Times New Roman" w:hAnsi="Times New Roman" w:cs="Times New Roman"/>
-          <w:sz w:val="24"/>
-          <w:szCs w:val="24"/>
-        </w:rPr>
-        <w:t>is</w:t>
-      </w:r>
-      <w:r>
-        <w:rPr>
-          <w:rFonts w:ascii="Times New Roman" w:hAnsi="Times New Roman" w:cs="Times New Roman"/>
-          <w:sz w:val="24"/>
-          <w:szCs w:val="24"/>
-        </w:rPr>
-        <w:t xml:space="preserve"> not very confident at all leading to large residuals that cover every possible state of the </w:t>
-      </w:r>
-      <w:r>
-        <w:rPr>
-          <w:rFonts w:ascii="Times New Roman" w:hAnsi="Times New Roman" w:cs="Times New Roman"/>
-          <w:sz w:val="24"/>
-          <w:szCs w:val="24"/>
-        </w:rPr>
-        <w:t>measurement data</w:t>
-      </w:r>
-      <w:r>
-        <w:rPr>
-          <w:rFonts w:ascii="Times New Roman" w:hAnsi="Times New Roman" w:cs="Times New Roman"/>
-          <w:sz w:val="24"/>
-          <w:szCs w:val="24"/>
-        </w:rPr>
-        <w:t xml:space="preserve">. This model, however, </w:t>
-      </w:r>
-      <w:r>
-        <w:rPr>
-          <w:rFonts w:ascii="Times New Roman" w:hAnsi="Times New Roman" w:cs="Times New Roman"/>
-          <w:sz w:val="24"/>
-          <w:szCs w:val="24"/>
-        </w:rPr>
-        <w:t xml:space="preserve">closely </w:t>
-      </w:r>
-      <w:r>
-        <w:rPr>
-          <w:rFonts w:ascii="Times New Roman" w:hAnsi="Times New Roman" w:cs="Times New Roman"/>
-          <w:sz w:val="24"/>
-          <w:szCs w:val="24"/>
-        </w:rPr>
-        <w:t>follow</w:t>
-      </w:r>
-      <w:r>
-        <w:rPr>
-          <w:rFonts w:ascii="Times New Roman" w:hAnsi="Times New Roman" w:cs="Times New Roman"/>
-          <w:sz w:val="24"/>
-          <w:szCs w:val="24"/>
-        </w:rPr>
-        <w:t>s</w:t>
-      </w:r>
-      <w:r>
-        <w:rPr>
-          <w:rFonts w:ascii="Times New Roman" w:hAnsi="Times New Roman" w:cs="Times New Roman"/>
-          <w:sz w:val="24"/>
-          <w:szCs w:val="24"/>
-        </w:rPr>
-        <w:t xml:space="preserve"> the measurement data</w:t>
+        <w:t>ask 3, the weighting matrix is the identity matrix. This model is not very confident at all leading to large residuals that cover every possible state of the measurement data. This model, however, closely follows the measurement data</w:t>
       </w:r>
       <w:r>
         <w:rPr>

</xml_diff>

<commit_message>
Initial draft of experimental results
</commit_message>
<xml_diff>
--- a/Lab 3/Lab 3 Write Up.docx
+++ b/Lab 3/Lab 3 Write Up.docx
@@ -467,13 +467,8 @@
       <w:r>
         <w:t xml:space="preserve">A horizon sensor on the satellite allows us to measure the pitch angle θ but the sensor is very noisy and doesn’t give individual measurements that are accurate enough for the control system on board. </w:t>
       </w:r>
-      <w:proofErr w:type="gramStart"/>
-      <w:r>
-        <w:t>In order to</w:t>
-      </w:r>
-      <w:proofErr w:type="gramEnd"/>
-      <w:r>
-        <w:t xml:space="preserve"> determine accurate pitch angle states, </w:t>
+      <w:r>
+        <w:t xml:space="preserve">In order to determine accurate pitch angle states, </w:t>
       </w:r>
       <w:r>
         <w:t xml:space="preserve">a Kalman Filter </w:t>
@@ -688,10 +683,10 @@
             <v:path o:extrusionok="f" gradientshapeok="t" o:connecttype="rect"/>
             <o:lock v:ext="edit" aspectratio="t"/>
           </v:shapetype>
-          <v:shape id="_x0000_i1025" type="#_x0000_t75" style="width:37pt;height:36.5pt" o:ole="">
+          <v:shape id="_x0000_i1025" type="#_x0000_t75" style="width:37.2pt;height:36.6pt" o:ole="">
             <v:imagedata r:id="rId6" o:title=""/>
           </v:shape>
-          <o:OLEObject Type="Embed" ProgID="Equation.3" ShapeID="_x0000_i1025" DrawAspect="Content" ObjectID="_1794729426" r:id="rId7"/>
+          <o:OLEObject Type="Embed" ProgID="Equation.3" ShapeID="_x0000_i1025" DrawAspect="Content" ObjectID="_1794731533" r:id="rId7"/>
         </w:object>
       </w:r>
       <w:r>
@@ -1348,7 +1343,6 @@
           <w:szCs w:val="24"/>
         </w:rPr>
       </w:pPr>
-      <w:proofErr w:type="gramStart"/>
       <w:r>
         <w:rPr>
           <w:rFonts w:ascii="Times New Roman" w:hAnsi="Times New Roman" w:cs="Times New Roman"/>
@@ -1357,7 +1351,6 @@
         </w:rPr>
         <w:t>where</w:t>
       </w:r>
-      <w:proofErr w:type="gramEnd"/>
     </w:p>
     <w:p>
       <w:pPr>
@@ -1552,10 +1545,10 @@
           <w:szCs w:val="24"/>
         </w:rPr>
         <w:object w:dxaOrig="2500" w:dyaOrig="380" w14:anchorId="55803C5B">
-          <v:shape id="_x0000_i1026" type="#_x0000_t75" style="width:125.5pt;height:19pt" o:ole="">
+          <v:shape id="_x0000_i1026" type="#_x0000_t75" style="width:125.4pt;height:19.2pt" o:ole="">
             <v:imagedata r:id="rId8" o:title=""/>
           </v:shape>
-          <o:OLEObject Type="Embed" ProgID="Equation.3" ShapeID="_x0000_i1026" DrawAspect="Content" ObjectID="_1794729427" r:id="rId9"/>
+          <o:OLEObject Type="Embed" ProgID="Equation.3" ShapeID="_x0000_i1026" DrawAspect="Content" ObjectID="_1794731534" r:id="rId9"/>
         </w:object>
       </w:r>
       <w:r>
@@ -1596,10 +1589,10 @@
           <w:szCs w:val="24"/>
         </w:rPr>
         <w:object w:dxaOrig="740" w:dyaOrig="320" w14:anchorId="221B32A6">
-          <v:shape id="_x0000_i1027" type="#_x0000_t75" style="width:37pt;height:15.5pt" o:ole="">
+          <v:shape id="_x0000_i1027" type="#_x0000_t75" style="width:37.2pt;height:15.6pt" o:ole="">
             <v:imagedata r:id="rId10" o:title=""/>
           </v:shape>
-          <o:OLEObject Type="Embed" ProgID="Equation.3" ShapeID="_x0000_i1027" DrawAspect="Content" ObjectID="_1794729428" r:id="rId11"/>
+          <o:OLEObject Type="Embed" ProgID="Equation.3" ShapeID="_x0000_i1027" DrawAspect="Content" ObjectID="_1794731535" r:id="rId11"/>
         </w:object>
       </w:r>
       <w:r>
@@ -1916,7 +1909,6 @@
           <w:szCs w:val="24"/>
         </w:rPr>
       </w:pPr>
-      <w:proofErr w:type="gramStart"/>
       <w:r>
         <w:rPr>
           <w:rFonts w:ascii="Times New Roman" w:hAnsi="Times New Roman" w:cs="Times New Roman"/>
@@ -1925,7 +1917,6 @@
         </w:rPr>
         <w:t>where</w:t>
       </w:r>
-      <w:proofErr w:type="gramEnd"/>
     </w:p>
     <w:p>
       <w:pPr>
@@ -2021,10 +2012,10 @@
           <w:szCs w:val="24"/>
         </w:rPr>
         <w:object w:dxaOrig="1200" w:dyaOrig="320" w14:anchorId="1F8BBE38">
-          <v:shape id="_x0000_i1028" type="#_x0000_t75" style="width:60pt;height:15.5pt" o:ole="">
+          <v:shape id="_x0000_i1028" type="#_x0000_t75" style="width:60pt;height:15.6pt" o:ole="">
             <v:imagedata r:id="rId12" o:title=""/>
           </v:shape>
-          <o:OLEObject Type="Embed" ProgID="Equation.3" ShapeID="_x0000_i1028" DrawAspect="Content" ObjectID="_1794729429" r:id="rId13"/>
+          <o:OLEObject Type="Embed" ProgID="Equation.3" ShapeID="_x0000_i1028" DrawAspect="Content" ObjectID="_1794731536" r:id="rId13"/>
         </w:object>
       </w:r>
     </w:p>
@@ -2052,10 +2043,10 @@
           <w:szCs w:val="24"/>
         </w:rPr>
         <w:object w:dxaOrig="3040" w:dyaOrig="360" w14:anchorId="4F0D222A">
-          <v:shape id="_x0000_i1029" type="#_x0000_t75" style="width:152pt;height:18pt" o:ole="">
+          <v:shape id="_x0000_i1029" type="#_x0000_t75" style="width:151.8pt;height:18pt" o:ole="">
             <v:imagedata r:id="rId14" o:title=""/>
           </v:shape>
-          <o:OLEObject Type="Embed" ProgID="Equation.3" ShapeID="_x0000_i1029" DrawAspect="Content" ObjectID="_1794729430" r:id="rId15"/>
+          <o:OLEObject Type="Embed" ProgID="Equation.3" ShapeID="_x0000_i1029" DrawAspect="Content" ObjectID="_1794731537" r:id="rId15"/>
         </w:object>
       </w:r>
     </w:p>
@@ -2389,7 +2380,6 @@
           <w:szCs w:val="24"/>
         </w:rPr>
       </w:pPr>
-      <w:proofErr w:type="gramStart"/>
       <w:r>
         <w:rPr>
           <w:rFonts w:ascii="Times New Roman" w:hAnsi="Times New Roman" w:cs="Times New Roman"/>
@@ -2398,7 +2388,6 @@
         </w:rPr>
         <w:t>where</w:t>
       </w:r>
-      <w:proofErr w:type="gramEnd"/>
     </w:p>
     <w:p>
       <w:pPr>
@@ -2425,10 +2414,10 @@
           <w:szCs w:val="24"/>
         </w:rPr>
         <w:object w:dxaOrig="200" w:dyaOrig="279" w14:anchorId="3A9ED8DE">
-          <v:shape id="_x0000_i1030" type="#_x0000_t75" style="width:10pt;height:14.5pt" o:ole="">
+          <v:shape id="_x0000_i1030" type="#_x0000_t75" style="width:10.2pt;height:14.4pt" o:ole="">
             <v:imagedata r:id="rId16" o:title=""/>
           </v:shape>
-          <o:OLEObject Type="Embed" ProgID="Equation.3" ShapeID="_x0000_i1030" DrawAspect="Content" ObjectID="_1794729431" r:id="rId17"/>
+          <o:OLEObject Type="Embed" ProgID="Equation.3" ShapeID="_x0000_i1030" DrawAspect="Content" ObjectID="_1794731538" r:id="rId17"/>
         </w:object>
       </w:r>
       <w:r>
@@ -2466,10 +2455,10 @@
           <w:szCs w:val="24"/>
         </w:rPr>
         <w:object w:dxaOrig="200" w:dyaOrig="220" w14:anchorId="7AF27F55">
-          <v:shape id="_x0000_i1031" type="#_x0000_t75" style="width:10pt;height:11.5pt" o:ole="">
+          <v:shape id="_x0000_i1031" type="#_x0000_t75" style="width:10.2pt;height:11.4pt" o:ole="">
             <v:imagedata r:id="rId18" o:title=""/>
           </v:shape>
-          <o:OLEObject Type="Embed" ProgID="Equation.3" ShapeID="_x0000_i1031" DrawAspect="Content" ObjectID="_1794729432" r:id="rId19"/>
+          <o:OLEObject Type="Embed" ProgID="Equation.3" ShapeID="_x0000_i1031" DrawAspect="Content" ObjectID="_1794731539" r:id="rId19"/>
         </w:object>
       </w:r>
       <w:r>
@@ -2507,10 +2496,10 @@
           <w:szCs w:val="24"/>
         </w:rPr>
         <w:object w:dxaOrig="260" w:dyaOrig="340" w14:anchorId="440BD30B">
-          <v:shape id="_x0000_i1032" type="#_x0000_t75" style="width:12.5pt;height:17.5pt" o:ole="">
+          <v:shape id="_x0000_i1032" type="#_x0000_t75" style="width:12.6pt;height:17.4pt" o:ole="">
             <v:imagedata r:id="rId20" o:title=""/>
           </v:shape>
-          <o:OLEObject Type="Embed" ProgID="Equation.3" ShapeID="_x0000_i1032" DrawAspect="Content" ObjectID="_1794729433" r:id="rId21"/>
+          <o:OLEObject Type="Embed" ProgID="Equation.3" ShapeID="_x0000_i1032" DrawAspect="Content" ObjectID="_1794731540" r:id="rId21"/>
         </w:object>
       </w:r>
       <w:r>
@@ -2548,10 +2537,10 @@
           <w:szCs w:val="24"/>
         </w:rPr>
         <w:object w:dxaOrig="279" w:dyaOrig="380" w14:anchorId="14AC2DE2">
-          <v:shape id="_x0000_i1033" type="#_x0000_t75" style="width:14.5pt;height:19pt" o:ole="">
+          <v:shape id="_x0000_i1033" type="#_x0000_t75" style="width:14.4pt;height:19.2pt" o:ole="">
             <v:imagedata r:id="rId22" o:title=""/>
           </v:shape>
-          <o:OLEObject Type="Embed" ProgID="Equation.3" ShapeID="_x0000_i1033" DrawAspect="Content" ObjectID="_1794729434" r:id="rId23"/>
+          <o:OLEObject Type="Embed" ProgID="Equation.3" ShapeID="_x0000_i1033" DrawAspect="Content" ObjectID="_1794731541" r:id="rId23"/>
         </w:object>
       </w:r>
       <w:r>
@@ -2589,10 +2578,10 @@
           <w:szCs w:val="24"/>
         </w:rPr>
         <w:object w:dxaOrig="279" w:dyaOrig="380" w14:anchorId="2C68E542">
-          <v:shape id="_x0000_i1034" type="#_x0000_t75" style="width:14.5pt;height:19pt" o:ole="">
+          <v:shape id="_x0000_i1034" type="#_x0000_t75" style="width:14.4pt;height:19.2pt" o:ole="">
             <v:imagedata r:id="rId24" o:title=""/>
           </v:shape>
-          <o:OLEObject Type="Embed" ProgID="Equation.3" ShapeID="_x0000_i1034" DrawAspect="Content" ObjectID="_1794729435" r:id="rId25"/>
+          <o:OLEObject Type="Embed" ProgID="Equation.3" ShapeID="_x0000_i1034" DrawAspect="Content" ObjectID="_1794731542" r:id="rId25"/>
         </w:object>
       </w:r>
       <w:r>
@@ -3709,7 +3698,6 @@
           <w:szCs w:val="24"/>
         </w:rPr>
       </w:pPr>
-      <w:proofErr w:type="gramStart"/>
       <w:r>
         <w:rPr>
           <w:rFonts w:ascii="Times New Roman" w:hAnsi="Times New Roman" w:cs="Times New Roman"/>
@@ -3719,7 +3707,6 @@
         <w:lastRenderedPageBreak/>
         <w:t>where</w:t>
       </w:r>
-      <w:proofErr w:type="gramEnd"/>
     </w:p>
     <w:p>
       <w:pPr>
@@ -5639,15 +5626,7 @@
                           <w:sz w:val="24"/>
                           <w:szCs w:val="24"/>
                         </w:rPr>
-                        <m:t>-</m:t>
-                      </m:r>
-                      <m:r>
-                        <w:rPr>
-                          <w:rFonts w:ascii="Cambria Math" w:hAnsi="Cambria Math" w:cs="Times New Roman"/>
-                          <w:sz w:val="24"/>
-                          <w:szCs w:val="24"/>
-                        </w:rPr>
-                        <m:t>10</m:t>
+                        <m:t>-10</m:t>
                       </m:r>
                     </m:sup>
                   </m:sSup>
@@ -5753,15 +5732,7 @@
                           <w:sz w:val="24"/>
                           <w:szCs w:val="24"/>
                         </w:rPr>
-                        <m:t>-</m:t>
-                      </m:r>
-                      <m:r>
-                        <w:rPr>
-                          <w:rFonts w:ascii="Cambria Math" w:hAnsi="Cambria Math" w:cs="Times New Roman"/>
-                          <w:sz w:val="24"/>
-                          <w:szCs w:val="24"/>
-                        </w:rPr>
-                        <m:t>10</m:t>
+                        <m:t>-10</m:t>
                       </m:r>
                     </m:sup>
                   </m:sSup>
@@ -5964,25 +5935,7 @@
           <w:sz w:val="24"/>
           <w:szCs w:val="24"/>
         </w:rPr>
-        <w:t xml:space="preserve"> uses the system's dynamics to forecast the </w:t>
-      </w:r>
-      <w:proofErr w:type="gramStart"/>
-      <w:r>
-        <w:rPr>
-          <w:rFonts w:ascii="Times New Roman" w:hAnsi="Times New Roman" w:cs="Times New Roman"/>
-          <w:sz w:val="24"/>
-          <w:szCs w:val="24"/>
-        </w:rPr>
-        <w:t>state</w:t>
-      </w:r>
-      <w:proofErr w:type="gramEnd"/>
-      <w:r>
-        <w:rPr>
-          <w:rFonts w:ascii="Times New Roman" w:hAnsi="Times New Roman" w:cs="Times New Roman"/>
-          <w:sz w:val="24"/>
-          <w:szCs w:val="24"/>
-        </w:rPr>
-        <w:t xml:space="preserve"> and its uncertainty based on prior information. This involves propagating the state estimate forward in time and accounting for the system's inherent process noise, which reflects uncertainties in the model.</w:t>
+        <w:t xml:space="preserve"> uses the system's dynamics to forecast the state and its uncertainty based on prior information. This involves propagating the state estimate forward in time and accounting for the system's inherent process noise, which reflects uncertainties in the model.</w:t>
       </w:r>
       <w:r>
         <w:rPr>
@@ -6359,16 +6312,7 @@
           <w:sz w:val="24"/>
           <w:szCs w:val="24"/>
         </w:rPr>
-        <w:t xml:space="preserve"> is the state transition </w:t>
-      </w:r>
-      <w:proofErr w:type="gramStart"/>
-      <w:r>
-        <w:rPr>
-          <w:rFonts w:ascii="Times New Roman" w:hAnsi="Times New Roman" w:cs="Times New Roman"/>
-          <w:sz w:val="24"/>
-          <w:szCs w:val="24"/>
-        </w:rPr>
-        <w:t>matrix</w:t>
+        <w:t xml:space="preserve"> is the state transition matrix</w:t>
       </w:r>
       <w:r>
         <w:rPr>
@@ -6384,16 +6328,7 @@
           <w:sz w:val="24"/>
           <w:szCs w:val="24"/>
         </w:rPr>
-        <w:t>,</w:t>
-      </w:r>
-      <w:proofErr w:type="gramEnd"/>
-      <w:r>
-        <w:rPr>
-          <w:rFonts w:ascii="Times New Roman" w:hAnsi="Times New Roman" w:cs="Times New Roman"/>
-          <w:sz w:val="24"/>
-          <w:szCs w:val="24"/>
-        </w:rPr>
-        <w:t xml:space="preserve"> </w:t>
+        <w:t xml:space="preserve">, </w:t>
       </w:r>
       <m:oMath>
         <m:r>
@@ -7408,7 +7343,7 @@
           <w:sz w:val="24"/>
           <w:szCs w:val="24"/>
         </w:rPr>
-        <w:t xml:space="preserve">ask 2, the weighting matrix is the zero matrix. By doing this, we assume that our model has no uncertainty and becomes “smug”. This model is very confident, as seen in the lack of residuals, but significantly deviates from the measurement data as time increases as seen in Figure 1. </w:t>
+        <w:t>ask 2, the weighting matrix is the zero matrix. By doing this, we assume that our model has no uncertainty and becomes “smug”. This model is very confident, as seen in the lack of residuals, but significantly deviates from the measurement data as time increases as seen in Figure 1.</w:t>
       </w:r>
     </w:p>
     <w:p>
@@ -7430,39 +7365,54 @@
           <w:szCs w:val="24"/>
         </w:rPr>
         <w:lastRenderedPageBreak/>
-        <w:t xml:space="preserve">In </w:t>
-      </w:r>
-      <w:r>
-        <w:rPr>
-          <w:rFonts w:ascii="Times New Roman" w:hAnsi="Times New Roman" w:cs="Times New Roman"/>
-          <w:sz w:val="24"/>
-          <w:szCs w:val="24"/>
-        </w:rPr>
-        <w:t>T</w:t>
-      </w:r>
-      <w:r>
-        <w:rPr>
-          <w:rFonts w:ascii="Times New Roman" w:hAnsi="Times New Roman" w:cs="Times New Roman"/>
-          <w:sz w:val="24"/>
-          <w:szCs w:val="24"/>
-        </w:rPr>
-        <w:t>ask 3, the weighting matrix is the identity matrix. This model is not very confident at all leading to large residuals that cover every possible state of the measurement data. This model, however, closely follows the measurement data</w:t>
-      </w:r>
-      <w:r>
-        <w:rPr>
-          <w:rFonts w:ascii="Times New Roman" w:hAnsi="Times New Roman" w:cs="Times New Roman"/>
-          <w:sz w:val="24"/>
-          <w:szCs w:val="24"/>
-        </w:rPr>
-        <w:t xml:space="preserve"> for all time values analyzed</w:t>
-      </w:r>
-      <w:r>
-        <w:rPr>
-          <w:rFonts w:ascii="Times New Roman" w:hAnsi="Times New Roman" w:cs="Times New Roman"/>
-          <w:sz w:val="24"/>
-          <w:szCs w:val="24"/>
-        </w:rPr>
-        <w:t xml:space="preserve">. </w:t>
+        <w:drawing>
+          <wp:inline distT="0" distB="0" distL="0" distR="0" wp14:anchorId="17CD868C" wp14:editId="162D0090">
+            <wp:extent cx="5684520" cy="4267200"/>
+            <wp:effectExtent l="0" t="0" r="0" b="0"/>
+            <wp:docPr id="695758189" name="Picture 2"/>
+            <wp:cNvGraphicFramePr>
+              <a:graphicFrameLocks xmlns:a="http://schemas.openxmlformats.org/drawingml/2006/main" noChangeAspect="1"/>
+            </wp:cNvGraphicFramePr>
+            <a:graphic xmlns:a="http://schemas.openxmlformats.org/drawingml/2006/main">
+              <a:graphicData uri="http://schemas.openxmlformats.org/drawingml/2006/picture">
+                <pic:pic xmlns:pic="http://schemas.openxmlformats.org/drawingml/2006/picture">
+                  <pic:nvPicPr>
+                    <pic:cNvPr id="0" name="Picture 16"/>
+                    <pic:cNvPicPr>
+                      <a:picLocks noChangeAspect="1" noChangeArrowheads="1"/>
+                    </pic:cNvPicPr>
+                  </pic:nvPicPr>
+                  <pic:blipFill>
+                    <a:blip r:embed="rId26">
+                      <a:extLst>
+                        <a:ext uri="{28A0092B-C50C-407E-A947-70E740481C1C}">
+                          <a14:useLocalDpi xmlns:a14="http://schemas.microsoft.com/office/drawing/2010/main" val="0"/>
+                        </a:ext>
+                      </a:extLst>
+                    </a:blip>
+                    <a:srcRect/>
+                    <a:stretch>
+                      <a:fillRect/>
+                    </a:stretch>
+                  </pic:blipFill>
+                  <pic:spPr bwMode="auto">
+                    <a:xfrm>
+                      <a:off x="0" y="0"/>
+                      <a:ext cx="5684520" cy="4267200"/>
+                    </a:xfrm>
+                    <a:prstGeom prst="rect">
+                      <a:avLst/>
+                    </a:prstGeom>
+                    <a:noFill/>
+                    <a:ln>
+                      <a:noFill/>
+                    </a:ln>
+                  </pic:spPr>
+                </pic:pic>
+              </a:graphicData>
+            </a:graphic>
+          </wp:inline>
+        </w:drawing>
       </w:r>
     </w:p>
     <w:p>
@@ -7471,10 +7421,560 @@
           <w:tab w:val="center" w:pos="4680"/>
           <w:tab w:val="right" w:pos="9180"/>
         </w:tabs>
-        <w:rPr>
-          <w:rFonts w:ascii="Times New Roman" w:hAnsi="Times New Roman" w:cs="Times New Roman"/>
-          <w:b/>
-          <w:bCs/>
+        <w:jc w:val="center"/>
+        <w:rPr>
+          <w:rFonts w:ascii="Times New Roman" w:hAnsi="Times New Roman" w:cs="Times New Roman"/>
+          <w:sz w:val="24"/>
+          <w:szCs w:val="24"/>
+        </w:rPr>
+      </w:pPr>
+      <w:r>
+        <w:rPr>
+          <w:rFonts w:ascii="Times New Roman" w:hAnsi="Times New Roman" w:cs="Times New Roman"/>
+          <w:sz w:val="24"/>
+          <w:szCs w:val="24"/>
+        </w:rPr>
+        <w:t>Figure 1. Observation and Estimate of Pitch Angle vs. Time for Q as the Zero Matrix</w:t>
+      </w:r>
+    </w:p>
+    <w:p>
+      <w:pPr>
+        <w:tabs>
+          <w:tab w:val="center" w:pos="4680"/>
+          <w:tab w:val="right" w:pos="9180"/>
+        </w:tabs>
+        <w:jc w:val="center"/>
+        <w:rPr>
+          <w:rFonts w:ascii="Times New Roman" w:hAnsi="Times New Roman" w:cs="Times New Roman"/>
+          <w:sz w:val="24"/>
+          <w:szCs w:val="24"/>
+        </w:rPr>
+      </w:pPr>
+      <w:r>
+        <w:rPr>
+          <w:rFonts w:ascii="Times New Roman" w:hAnsi="Times New Roman" w:cs="Times New Roman"/>
+          <w:sz w:val="24"/>
+          <w:szCs w:val="24"/>
+        </w:rPr>
+        <w:t>The covariance decreases quickly, which also supports the hypothesis that this model is “smug”. The components of the covariance matrix are shown in Figure 2.</w:t>
+      </w:r>
+    </w:p>
+    <w:p>
+      <w:pPr>
+        <w:tabs>
+          <w:tab w:val="center" w:pos="4680"/>
+          <w:tab w:val="right" w:pos="9180"/>
+        </w:tabs>
+        <w:jc w:val="center"/>
+        <w:rPr>
+          <w:rFonts w:ascii="Times New Roman" w:hAnsi="Times New Roman" w:cs="Times New Roman"/>
+          <w:sz w:val="24"/>
+          <w:szCs w:val="24"/>
+        </w:rPr>
+      </w:pPr>
+      <w:r>
+        <w:rPr>
+          <w:rFonts w:ascii="Times New Roman" w:hAnsi="Times New Roman" w:cs="Times New Roman"/>
+          <w:sz w:val="24"/>
+          <w:szCs w:val="24"/>
+        </w:rPr>
+        <w:lastRenderedPageBreak/>
+        <w:drawing>
+          <wp:inline distT="0" distB="0" distL="0" distR="0" wp14:anchorId="1AE8A649" wp14:editId="5F5A4A1E">
+            <wp:extent cx="5684520" cy="4267200"/>
+            <wp:effectExtent l="0" t="0" r="0" b="0"/>
+            <wp:docPr id="1877941383" name="Picture 4"/>
+            <wp:cNvGraphicFramePr>
+              <a:graphicFrameLocks xmlns:a="http://schemas.openxmlformats.org/drawingml/2006/main" noChangeAspect="1"/>
+            </wp:cNvGraphicFramePr>
+            <a:graphic xmlns:a="http://schemas.openxmlformats.org/drawingml/2006/main">
+              <a:graphicData uri="http://schemas.openxmlformats.org/drawingml/2006/picture">
+                <pic:pic xmlns:pic="http://schemas.openxmlformats.org/drawingml/2006/picture">
+                  <pic:nvPicPr>
+                    <pic:cNvPr id="0" name="Picture 23"/>
+                    <pic:cNvPicPr>
+                      <a:picLocks noChangeAspect="1" noChangeArrowheads="1"/>
+                    </pic:cNvPicPr>
+                  </pic:nvPicPr>
+                  <pic:blipFill>
+                    <a:blip r:embed="rId27">
+                      <a:extLst>
+                        <a:ext uri="{28A0092B-C50C-407E-A947-70E740481C1C}">
+                          <a14:useLocalDpi xmlns:a14="http://schemas.microsoft.com/office/drawing/2010/main" val="0"/>
+                        </a:ext>
+                      </a:extLst>
+                    </a:blip>
+                    <a:srcRect/>
+                    <a:stretch>
+                      <a:fillRect/>
+                    </a:stretch>
+                  </pic:blipFill>
+                  <pic:spPr bwMode="auto">
+                    <a:xfrm>
+                      <a:off x="0" y="0"/>
+                      <a:ext cx="5684520" cy="4267200"/>
+                    </a:xfrm>
+                    <a:prstGeom prst="rect">
+                      <a:avLst/>
+                    </a:prstGeom>
+                    <a:noFill/>
+                    <a:ln>
+                      <a:noFill/>
+                    </a:ln>
+                  </pic:spPr>
+                </pic:pic>
+              </a:graphicData>
+            </a:graphic>
+          </wp:inline>
+        </w:drawing>
+      </w:r>
+    </w:p>
+    <w:p>
+      <w:pPr>
+        <w:tabs>
+          <w:tab w:val="center" w:pos="4680"/>
+          <w:tab w:val="right" w:pos="9180"/>
+        </w:tabs>
+        <w:jc w:val="center"/>
+        <w:rPr>
+          <w:rFonts w:ascii="Times New Roman" w:hAnsi="Times New Roman" w:cs="Times New Roman"/>
+          <w:sz w:val="24"/>
+          <w:szCs w:val="24"/>
+        </w:rPr>
+      </w:pPr>
+      <w:r>
+        <w:rPr>
+          <w:rFonts w:ascii="Times New Roman" w:hAnsi="Times New Roman" w:cs="Times New Roman"/>
+          <w:sz w:val="24"/>
+          <w:szCs w:val="24"/>
+        </w:rPr>
+        <w:t xml:space="preserve">Figure 2. Covariance Values vs. Time for the Zero Matrix </w:t>
+      </w:r>
+    </w:p>
+    <w:p>
+      <w:pPr>
+        <w:tabs>
+          <w:tab w:val="center" w:pos="4680"/>
+          <w:tab w:val="right" w:pos="9180"/>
+        </w:tabs>
+        <w:rPr>
+          <w:rFonts w:ascii="Times New Roman" w:hAnsi="Times New Roman" w:cs="Times New Roman"/>
+          <w:sz w:val="24"/>
+          <w:szCs w:val="24"/>
+        </w:rPr>
+      </w:pPr>
+      <w:r>
+        <w:rPr>
+          <w:rFonts w:ascii="Times New Roman" w:hAnsi="Times New Roman" w:cs="Times New Roman"/>
+          <w:sz w:val="24"/>
+          <w:szCs w:val="24"/>
+        </w:rPr>
+        <w:t xml:space="preserve">In </w:t>
+      </w:r>
+      <w:r>
+        <w:rPr>
+          <w:rFonts w:ascii="Times New Roman" w:hAnsi="Times New Roman" w:cs="Times New Roman"/>
+          <w:sz w:val="24"/>
+          <w:szCs w:val="24"/>
+        </w:rPr>
+        <w:t>T</w:t>
+      </w:r>
+      <w:r>
+        <w:rPr>
+          <w:rFonts w:ascii="Times New Roman" w:hAnsi="Times New Roman" w:cs="Times New Roman"/>
+          <w:sz w:val="24"/>
+          <w:szCs w:val="24"/>
+        </w:rPr>
+        <w:t>ask 3, the weighting matrix is the identity matrix. This model is not very confident at all leading to large residuals that cover every possible state of the measurement data. This model, however, closely follows the measurement data</w:t>
+      </w:r>
+      <w:r>
+        <w:rPr>
+          <w:rFonts w:ascii="Times New Roman" w:hAnsi="Times New Roman" w:cs="Times New Roman"/>
+          <w:sz w:val="24"/>
+          <w:szCs w:val="24"/>
+        </w:rPr>
+        <w:t xml:space="preserve"> for all time values analyzed</w:t>
+      </w:r>
+      <w:r>
+        <w:rPr>
+          <w:rFonts w:ascii="Times New Roman" w:hAnsi="Times New Roman" w:cs="Times New Roman"/>
+          <w:sz w:val="24"/>
+          <w:szCs w:val="24"/>
+        </w:rPr>
+        <w:t xml:space="preserve">. </w:t>
+      </w:r>
+      <w:r>
+        <w:rPr>
+          <w:rFonts w:ascii="Times New Roman" w:hAnsi="Times New Roman" w:cs="Times New Roman"/>
+          <w:sz w:val="24"/>
+          <w:szCs w:val="24"/>
+        </w:rPr>
+        <w:t>This model compared to the observed data is shown below in Figure 3.</w:t>
+      </w:r>
+    </w:p>
+    <w:p>
+      <w:pPr>
+        <w:tabs>
+          <w:tab w:val="center" w:pos="4680"/>
+          <w:tab w:val="right" w:pos="9180"/>
+        </w:tabs>
+        <w:rPr>
+          <w:rFonts w:ascii="Times New Roman" w:hAnsi="Times New Roman" w:cs="Times New Roman"/>
+          <w:sz w:val="24"/>
+          <w:szCs w:val="24"/>
+        </w:rPr>
+      </w:pPr>
+      <w:r>
+        <w:rPr>
+          <w:rFonts w:ascii="Times New Roman" w:hAnsi="Times New Roman" w:cs="Times New Roman"/>
+          <w:sz w:val="24"/>
+          <w:szCs w:val="24"/>
+        </w:rPr>
+        <w:lastRenderedPageBreak/>
+        <w:drawing>
+          <wp:inline distT="0" distB="0" distL="0" distR="0" wp14:anchorId="30D2753F" wp14:editId="2A03852F">
+            <wp:extent cx="5684520" cy="4267200"/>
+            <wp:effectExtent l="0" t="0" r="0" b="0"/>
+            <wp:docPr id="1246795699" name="Picture 6"/>
+            <wp:cNvGraphicFramePr>
+              <a:graphicFrameLocks xmlns:a="http://schemas.openxmlformats.org/drawingml/2006/main" noChangeAspect="1"/>
+            </wp:cNvGraphicFramePr>
+            <a:graphic xmlns:a="http://schemas.openxmlformats.org/drawingml/2006/main">
+              <a:graphicData uri="http://schemas.openxmlformats.org/drawingml/2006/picture">
+                <pic:pic xmlns:pic="http://schemas.openxmlformats.org/drawingml/2006/picture">
+                  <pic:nvPicPr>
+                    <pic:cNvPr id="0" name="Picture 30"/>
+                    <pic:cNvPicPr>
+                      <a:picLocks noChangeAspect="1" noChangeArrowheads="1"/>
+                    </pic:cNvPicPr>
+                  </pic:nvPicPr>
+                  <pic:blipFill>
+                    <a:blip r:embed="rId28">
+                      <a:extLst>
+                        <a:ext uri="{28A0092B-C50C-407E-A947-70E740481C1C}">
+                          <a14:useLocalDpi xmlns:a14="http://schemas.microsoft.com/office/drawing/2010/main" val="0"/>
+                        </a:ext>
+                      </a:extLst>
+                    </a:blip>
+                    <a:srcRect/>
+                    <a:stretch>
+                      <a:fillRect/>
+                    </a:stretch>
+                  </pic:blipFill>
+                  <pic:spPr bwMode="auto">
+                    <a:xfrm>
+                      <a:off x="0" y="0"/>
+                      <a:ext cx="5684520" cy="4267200"/>
+                    </a:xfrm>
+                    <a:prstGeom prst="rect">
+                      <a:avLst/>
+                    </a:prstGeom>
+                    <a:noFill/>
+                    <a:ln>
+                      <a:noFill/>
+                    </a:ln>
+                  </pic:spPr>
+                </pic:pic>
+              </a:graphicData>
+            </a:graphic>
+          </wp:inline>
+        </w:drawing>
+      </w:r>
+    </w:p>
+    <w:p>
+      <w:pPr>
+        <w:tabs>
+          <w:tab w:val="center" w:pos="4680"/>
+          <w:tab w:val="right" w:pos="9180"/>
+        </w:tabs>
+        <w:jc w:val="center"/>
+        <w:rPr>
+          <w:rFonts w:ascii="Times New Roman" w:hAnsi="Times New Roman" w:cs="Times New Roman"/>
+          <w:sz w:val="24"/>
+          <w:szCs w:val="24"/>
+        </w:rPr>
+      </w:pPr>
+      <w:r>
+        <w:rPr>
+          <w:rFonts w:ascii="Times New Roman" w:hAnsi="Times New Roman" w:cs="Times New Roman"/>
+          <w:sz w:val="24"/>
+          <w:szCs w:val="24"/>
+        </w:rPr>
+        <w:t xml:space="preserve">Figure 3. </w:t>
+      </w:r>
+      <w:r>
+        <w:rPr>
+          <w:rFonts w:ascii="Times New Roman" w:hAnsi="Times New Roman" w:cs="Times New Roman"/>
+          <w:sz w:val="24"/>
+          <w:szCs w:val="24"/>
+        </w:rPr>
+        <w:t xml:space="preserve">Observation and Estimate of Pitch Angle vs. Time for Q as the </w:t>
+      </w:r>
+      <w:r>
+        <w:rPr>
+          <w:rFonts w:ascii="Times New Roman" w:hAnsi="Times New Roman" w:cs="Times New Roman"/>
+          <w:sz w:val="24"/>
+          <w:szCs w:val="24"/>
+        </w:rPr>
+        <w:t>Identity</w:t>
+      </w:r>
+      <w:r>
+        <w:rPr>
+          <w:rFonts w:ascii="Times New Roman" w:hAnsi="Times New Roman" w:cs="Times New Roman"/>
+          <w:sz w:val="24"/>
+          <w:szCs w:val="24"/>
+        </w:rPr>
+        <w:t xml:space="preserve"> Matrix</w:t>
+      </w:r>
+    </w:p>
+    <w:p>
+      <w:pPr>
+        <w:tabs>
+          <w:tab w:val="center" w:pos="4680"/>
+          <w:tab w:val="right" w:pos="9180"/>
+        </w:tabs>
+        <w:rPr>
+          <w:rFonts w:ascii="Times New Roman" w:hAnsi="Times New Roman" w:cs="Times New Roman"/>
+          <w:sz w:val="24"/>
+          <w:szCs w:val="24"/>
+        </w:rPr>
+      </w:pPr>
+      <w:r>
+        <w:rPr>
+          <w:rFonts w:ascii="Times New Roman" w:hAnsi="Times New Roman" w:cs="Times New Roman"/>
+          <w:sz w:val="24"/>
+          <w:szCs w:val="24"/>
+        </w:rPr>
+        <w:t>The problem with having a filter this uncertain is that is leads to overfitting the data. Zooming in on a portion of this graph displays this overfitting behavior, as seen in Figure 4.</w:t>
+      </w:r>
+    </w:p>
+    <w:p>
+      <w:pPr>
+        <w:tabs>
+          <w:tab w:val="center" w:pos="4680"/>
+          <w:tab w:val="right" w:pos="9180"/>
+        </w:tabs>
+        <w:rPr>
+          <w:rFonts w:ascii="Times New Roman" w:hAnsi="Times New Roman" w:cs="Times New Roman"/>
+          <w:sz w:val="24"/>
+          <w:szCs w:val="24"/>
+        </w:rPr>
+      </w:pPr>
+      <w:r>
+        <w:rPr>
+          <w:rFonts w:ascii="Times New Roman" w:hAnsi="Times New Roman" w:cs="Times New Roman"/>
+          <w:sz w:val="24"/>
+          <w:szCs w:val="24"/>
+        </w:rPr>
+        <w:lastRenderedPageBreak/>
+        <w:drawing>
+          <wp:inline distT="0" distB="0" distL="0" distR="0" wp14:anchorId="7863CEEB" wp14:editId="2829AAFE">
+            <wp:extent cx="5684520" cy="4267200"/>
+            <wp:effectExtent l="0" t="0" r="0" b="0"/>
+            <wp:docPr id="1706786360" name="Picture 8"/>
+            <wp:cNvGraphicFramePr>
+              <a:graphicFrameLocks xmlns:a="http://schemas.openxmlformats.org/drawingml/2006/main" noChangeAspect="1"/>
+            </wp:cNvGraphicFramePr>
+            <a:graphic xmlns:a="http://schemas.openxmlformats.org/drawingml/2006/main">
+              <a:graphicData uri="http://schemas.openxmlformats.org/drawingml/2006/picture">
+                <pic:pic xmlns:pic="http://schemas.openxmlformats.org/drawingml/2006/picture">
+                  <pic:nvPicPr>
+                    <pic:cNvPr id="0" name="Picture 37"/>
+                    <pic:cNvPicPr>
+                      <a:picLocks noChangeAspect="1" noChangeArrowheads="1"/>
+                    </pic:cNvPicPr>
+                  </pic:nvPicPr>
+                  <pic:blipFill>
+                    <a:blip r:embed="rId29">
+                      <a:extLst>
+                        <a:ext uri="{28A0092B-C50C-407E-A947-70E740481C1C}">
+                          <a14:useLocalDpi xmlns:a14="http://schemas.microsoft.com/office/drawing/2010/main" val="0"/>
+                        </a:ext>
+                      </a:extLst>
+                    </a:blip>
+                    <a:srcRect/>
+                    <a:stretch>
+                      <a:fillRect/>
+                    </a:stretch>
+                  </pic:blipFill>
+                  <pic:spPr bwMode="auto">
+                    <a:xfrm>
+                      <a:off x="0" y="0"/>
+                      <a:ext cx="5684520" cy="4267200"/>
+                    </a:xfrm>
+                    <a:prstGeom prst="rect">
+                      <a:avLst/>
+                    </a:prstGeom>
+                    <a:noFill/>
+                    <a:ln>
+                      <a:noFill/>
+                    </a:ln>
+                  </pic:spPr>
+                </pic:pic>
+              </a:graphicData>
+            </a:graphic>
+          </wp:inline>
+        </w:drawing>
+      </w:r>
+    </w:p>
+    <w:p>
+      <w:pPr>
+        <w:tabs>
+          <w:tab w:val="center" w:pos="4680"/>
+          <w:tab w:val="right" w:pos="9180"/>
+        </w:tabs>
+        <w:jc w:val="center"/>
+        <w:rPr>
+          <w:rFonts w:ascii="Times New Roman" w:hAnsi="Times New Roman" w:cs="Times New Roman"/>
+          <w:sz w:val="24"/>
+          <w:szCs w:val="24"/>
+        </w:rPr>
+      </w:pPr>
+      <w:r>
+        <w:rPr>
+          <w:rFonts w:ascii="Times New Roman" w:hAnsi="Times New Roman" w:cs="Times New Roman"/>
+          <w:sz w:val="24"/>
+          <w:szCs w:val="24"/>
+        </w:rPr>
+        <w:t xml:space="preserve">Figure 4. </w:t>
+      </w:r>
+      <w:r>
+        <w:rPr>
+          <w:rFonts w:ascii="Times New Roman" w:hAnsi="Times New Roman" w:cs="Times New Roman"/>
+          <w:sz w:val="24"/>
+          <w:szCs w:val="24"/>
+        </w:rPr>
+        <w:t>Observation and Estimate of Pitch Angle vs. Time for Q as the Identity Matrix</w:t>
+      </w:r>
+      <w:r>
+        <w:rPr>
+          <w:rFonts w:ascii="Times New Roman" w:hAnsi="Times New Roman" w:cs="Times New Roman"/>
+          <w:sz w:val="24"/>
+          <w:szCs w:val="24"/>
+        </w:rPr>
+        <w:t>, Zoomed In</w:t>
+      </w:r>
+    </w:p>
+    <w:p>
+      <w:pPr>
+        <w:tabs>
+          <w:tab w:val="center" w:pos="4680"/>
+          <w:tab w:val="right" w:pos="9180"/>
+        </w:tabs>
+        <w:rPr>
+          <w:rFonts w:ascii="Times New Roman" w:hAnsi="Times New Roman" w:cs="Times New Roman"/>
+          <w:sz w:val="24"/>
+          <w:szCs w:val="24"/>
+        </w:rPr>
+      </w:pPr>
+      <w:r>
+        <w:rPr>
+          <w:rFonts w:ascii="Times New Roman" w:hAnsi="Times New Roman" w:cs="Times New Roman"/>
+          <w:sz w:val="24"/>
+          <w:szCs w:val="24"/>
+        </w:rPr>
+        <w:t>Notice how the estimate follows the noise in the data. This is still an inaccurate model even though the residuals are very low because the estimation does not capture the true pattern of the data, and mostly captures the noise. Unsurprisingly, the covariance values remain large compared to the “smug” model due to this model’s lack of confidence. These are displayed in Figure 5.</w:t>
+      </w:r>
+    </w:p>
+    <w:p>
+      <w:pPr>
+        <w:tabs>
+          <w:tab w:val="center" w:pos="4680"/>
+          <w:tab w:val="right" w:pos="9180"/>
+        </w:tabs>
+        <w:rPr>
+          <w:rFonts w:ascii="Times New Roman" w:hAnsi="Times New Roman" w:cs="Times New Roman"/>
+          <w:sz w:val="24"/>
+          <w:szCs w:val="24"/>
+        </w:rPr>
+      </w:pPr>
+      <w:r>
+        <w:rPr>
+          <w:rFonts w:ascii="Times New Roman" w:hAnsi="Times New Roman" w:cs="Times New Roman"/>
+          <w:sz w:val="24"/>
+          <w:szCs w:val="24"/>
+        </w:rPr>
+        <w:lastRenderedPageBreak/>
+        <w:drawing>
+          <wp:inline distT="0" distB="0" distL="0" distR="0" wp14:anchorId="736D6759" wp14:editId="2443C8AF">
+            <wp:extent cx="5684520" cy="4267200"/>
+            <wp:effectExtent l="0" t="0" r="0" b="0"/>
+            <wp:docPr id="1263697111" name="Picture 10"/>
+            <wp:cNvGraphicFramePr>
+              <a:graphicFrameLocks xmlns:a="http://schemas.openxmlformats.org/drawingml/2006/main" noChangeAspect="1"/>
+            </wp:cNvGraphicFramePr>
+            <a:graphic xmlns:a="http://schemas.openxmlformats.org/drawingml/2006/main">
+              <a:graphicData uri="http://schemas.openxmlformats.org/drawingml/2006/picture">
+                <pic:pic xmlns:pic="http://schemas.openxmlformats.org/drawingml/2006/picture">
+                  <pic:nvPicPr>
+                    <pic:cNvPr id="0" name="Picture 44"/>
+                    <pic:cNvPicPr>
+                      <a:picLocks noChangeAspect="1" noChangeArrowheads="1"/>
+                    </pic:cNvPicPr>
+                  </pic:nvPicPr>
+                  <pic:blipFill>
+                    <a:blip r:embed="rId30">
+                      <a:extLst>
+                        <a:ext uri="{28A0092B-C50C-407E-A947-70E740481C1C}">
+                          <a14:useLocalDpi xmlns:a14="http://schemas.microsoft.com/office/drawing/2010/main" val="0"/>
+                        </a:ext>
+                      </a:extLst>
+                    </a:blip>
+                    <a:srcRect/>
+                    <a:stretch>
+                      <a:fillRect/>
+                    </a:stretch>
+                  </pic:blipFill>
+                  <pic:spPr bwMode="auto">
+                    <a:xfrm>
+                      <a:off x="0" y="0"/>
+                      <a:ext cx="5684520" cy="4267200"/>
+                    </a:xfrm>
+                    <a:prstGeom prst="rect">
+                      <a:avLst/>
+                    </a:prstGeom>
+                    <a:noFill/>
+                    <a:ln>
+                      <a:noFill/>
+                    </a:ln>
+                  </pic:spPr>
+                </pic:pic>
+              </a:graphicData>
+            </a:graphic>
+          </wp:inline>
+        </w:drawing>
+      </w:r>
+    </w:p>
+    <w:p>
+      <w:pPr>
+        <w:tabs>
+          <w:tab w:val="center" w:pos="4680"/>
+          <w:tab w:val="right" w:pos="9180"/>
+        </w:tabs>
+        <w:rPr>
+          <w:rFonts w:ascii="Times New Roman" w:hAnsi="Times New Roman" w:cs="Times New Roman"/>
+          <w:sz w:val="24"/>
+          <w:szCs w:val="24"/>
+        </w:rPr>
+      </w:pPr>
+      <w:r>
+        <w:rPr>
+          <w:rFonts w:ascii="Times New Roman" w:hAnsi="Times New Roman" w:cs="Times New Roman"/>
+          <w:sz w:val="24"/>
+          <w:szCs w:val="24"/>
+        </w:rPr>
+        <w:tab/>
+        <w:t>Figure 5. Covariance Values vs. Time for the Identity Matrix</w:t>
+      </w:r>
+    </w:p>
+    <w:p>
+      <w:pPr>
+        <w:tabs>
+          <w:tab w:val="center" w:pos="4680"/>
+          <w:tab w:val="right" w:pos="9180"/>
+        </w:tabs>
+        <w:rPr>
+          <w:rFonts w:ascii="Times New Roman" w:hAnsi="Times New Roman" w:cs="Times New Roman"/>
           <w:sz w:val="24"/>
           <w:szCs w:val="24"/>
         </w:rPr>
@@ -7551,33 +8051,403 @@
           <w:sz w:val="24"/>
           <w:szCs w:val="24"/>
         </w:rPr>
-        <w:t xml:space="preserve"> residuals while still closely </w:t>
-      </w:r>
-      <w:proofErr w:type="gramStart"/>
-      <w:r>
-        <w:rPr>
-          <w:rFonts w:ascii="Times New Roman" w:hAnsi="Times New Roman" w:cs="Times New Roman"/>
-          <w:sz w:val="24"/>
-          <w:szCs w:val="24"/>
-        </w:rPr>
-        <w:t>following the measurement data at all times</w:t>
-      </w:r>
-      <w:proofErr w:type="gramEnd"/>
-      <w:r>
-        <w:rPr>
-          <w:rFonts w:ascii="Times New Roman" w:hAnsi="Times New Roman" w:cs="Times New Roman"/>
-          <w:sz w:val="24"/>
-          <w:szCs w:val="24"/>
-        </w:rPr>
-        <w:t>.</w:t>
-      </w:r>
-      <w:r>
-        <w:rPr>
-          <w:rFonts w:ascii="Times New Roman" w:hAnsi="Times New Roman" w:cs="Times New Roman"/>
-          <w:sz w:val="24"/>
-          <w:szCs w:val="24"/>
-        </w:rPr>
-        <w:t xml:space="preserve"> This model incorporates the small residuals seen in Task 2 while not becoming “smug” and tracking the measurement data seen in Task 3. The values of the weighting matrix are chosen experimentally to achieve </w:t>
+        <w:t xml:space="preserve"> residuals while still closely following the measurement data at all times.</w:t>
+      </w:r>
+      <w:r>
+        <w:rPr>
+          <w:rFonts w:ascii="Times New Roman" w:hAnsi="Times New Roman" w:cs="Times New Roman"/>
+          <w:sz w:val="24"/>
+          <w:szCs w:val="24"/>
+        </w:rPr>
+        <w:t xml:space="preserve"> This model incorporates the small residuals seen in Task 2 while not becoming “smug” and tracking the measurement data seen in Task 3. The values of the weighting matrix are chosen </w:t>
+      </w:r>
+      <m:oMath>
+        <m:r>
+          <w:rPr>
+            <w:rFonts w:ascii="Cambria Math" w:hAnsi="Cambria Math" w:cs="Times New Roman"/>
+            <w:sz w:val="24"/>
+            <w:szCs w:val="24"/>
+          </w:rPr>
+          <m:t>Q=</m:t>
+        </m:r>
+        <m:d>
+          <m:dPr>
+            <m:begChr m:val="["/>
+            <m:endChr m:val="]"/>
+            <m:ctrlPr>
+              <w:rPr>
+                <w:rFonts w:ascii="Cambria Math" w:hAnsi="Cambria Math" w:cs="Times New Roman"/>
+                <w:i/>
+                <w:sz w:val="24"/>
+                <w:szCs w:val="24"/>
+              </w:rPr>
+            </m:ctrlPr>
+          </m:dPr>
+          <m:e>
+            <m:m>
+              <m:mPr>
+                <m:mcs>
+                  <m:mc>
+                    <m:mcPr>
+                      <m:count m:val="2"/>
+                      <m:mcJc m:val="center"/>
+                    </m:mcPr>
+                  </m:mc>
+                </m:mcs>
+                <m:ctrlPr>
+                  <w:rPr>
+                    <w:rFonts w:ascii="Cambria Math" w:hAnsi="Cambria Math" w:cs="Times New Roman"/>
+                    <w:sz w:val="24"/>
+                    <w:szCs w:val="24"/>
+                  </w:rPr>
+                </m:ctrlPr>
+              </m:mPr>
+              <m:mr>
+                <m:e>
+                  <m:r>
+                    <w:rPr>
+                      <w:rFonts w:ascii="Cambria Math" w:hAnsi="Cambria Math" w:cs="Times New Roman"/>
+                      <w:sz w:val="24"/>
+                      <w:szCs w:val="24"/>
+                    </w:rPr>
+                    <m:t>1e-10</m:t>
+                  </m:r>
+                  <m:ctrlPr>
+                    <w:rPr>
+                      <w:rFonts w:ascii="Cambria Math" w:hAnsi="Cambria Math" w:cs="Times New Roman"/>
+                      <w:i/>
+                      <w:sz w:val="24"/>
+                      <w:szCs w:val="24"/>
+                    </w:rPr>
+                  </m:ctrlPr>
+                </m:e>
+                <m:e>
+                  <m:r>
+                    <w:rPr>
+                      <w:rFonts w:ascii="Cambria Math" w:hAnsi="Cambria Math" w:cs="Times New Roman"/>
+                      <w:sz w:val="24"/>
+                      <w:szCs w:val="24"/>
+                    </w:rPr>
+                    <m:t>0</m:t>
+                  </m:r>
+                  <m:ctrlPr>
+                    <w:rPr>
+                      <w:rFonts w:ascii="Cambria Math" w:hAnsi="Cambria Math" w:cs="Times New Roman"/>
+                      <w:i/>
+                      <w:sz w:val="24"/>
+                      <w:szCs w:val="24"/>
+                    </w:rPr>
+                  </m:ctrlPr>
+                </m:e>
+              </m:mr>
+              <m:mr>
+                <m:e>
+                  <m:r>
+                    <w:rPr>
+                      <w:rFonts w:ascii="Cambria Math" w:hAnsi="Cambria Math" w:cs="Times New Roman"/>
+                      <w:sz w:val="24"/>
+                      <w:szCs w:val="24"/>
+                    </w:rPr>
+                    <m:t>0</m:t>
+                  </m:r>
+                  <m:ctrlPr>
+                    <w:rPr>
+                      <w:rFonts w:ascii="Cambria Math" w:hAnsi="Cambria Math" w:cs="Times New Roman"/>
+                      <w:i/>
+                      <w:sz w:val="24"/>
+                      <w:szCs w:val="24"/>
+                    </w:rPr>
+                  </m:ctrlPr>
+                </m:e>
+                <m:e>
+                  <m:r>
+                    <w:rPr>
+                      <w:rFonts w:ascii="Cambria Math" w:hAnsi="Cambria Math" w:cs="Times New Roman"/>
+                      <w:sz w:val="24"/>
+                      <w:szCs w:val="24"/>
+                    </w:rPr>
+                    <m:t>1e-10</m:t>
+                  </m:r>
+                  <m:ctrlPr>
+                    <w:rPr>
+                      <w:rFonts w:ascii="Cambria Math" w:hAnsi="Cambria Math" w:cs="Times New Roman"/>
+                      <w:i/>
+                      <w:sz w:val="24"/>
+                      <w:szCs w:val="24"/>
+                    </w:rPr>
+                  </m:ctrlPr>
+                </m:e>
+              </m:mr>
+            </m:m>
+          </m:e>
+        </m:d>
+      </m:oMath>
+      <w:r>
+        <w:rPr>
+          <w:rFonts w:ascii="Times New Roman" w:hAnsi="Times New Roman" w:cs="Times New Roman"/>
+          <w:sz w:val="24"/>
+          <w:szCs w:val="24"/>
+        </w:rPr>
+        <w:t xml:space="preserve"> </w:t>
+      </w:r>
+      <w:r>
+        <w:rPr>
+          <w:rFonts w:ascii="Times New Roman" w:hAnsi="Times New Roman" w:cs="Times New Roman"/>
+          <w:sz w:val="24"/>
+          <w:szCs w:val="24"/>
+        </w:rPr>
+        <w:t xml:space="preserve">experimentally to achieve </w:t>
+      </w:r>
+      <w:r>
+        <w:rPr>
+          <w:rFonts w:ascii="Times New Roman" w:hAnsi="Times New Roman" w:cs="Times New Roman"/>
+          <w:sz w:val="24"/>
+          <w:szCs w:val="24"/>
+        </w:rPr>
+        <w:t>the best possible model. Plotting the model’s estimate over the data reveals that the model successfully captures the pattern of the data without overfitting to the noise as shown in Figure 6.</w:t>
+      </w:r>
+    </w:p>
+    <w:p>
+      <w:pPr>
+        <w:tabs>
+          <w:tab w:val="center" w:pos="4680"/>
+          <w:tab w:val="right" w:pos="9180"/>
+        </w:tabs>
+        <w:rPr>
+          <w:rFonts w:ascii="Times New Roman" w:hAnsi="Times New Roman" w:cs="Times New Roman"/>
+          <w:sz w:val="24"/>
+          <w:szCs w:val="24"/>
+        </w:rPr>
+      </w:pPr>
+      <w:r>
+        <w:rPr>
+          <w:rFonts w:ascii="Times New Roman" w:hAnsi="Times New Roman" w:cs="Times New Roman"/>
+          <w:sz w:val="24"/>
+          <w:szCs w:val="24"/>
+        </w:rPr>
+        <w:lastRenderedPageBreak/>
+        <w:drawing>
+          <wp:inline distT="0" distB="0" distL="0" distR="0" wp14:anchorId="476B09E7" wp14:editId="08430D56">
+            <wp:extent cx="5684520" cy="4267200"/>
+            <wp:effectExtent l="0" t="0" r="0" b="0"/>
+            <wp:docPr id="1952852056" name="Picture 12"/>
+            <wp:cNvGraphicFramePr>
+              <a:graphicFrameLocks xmlns:a="http://schemas.openxmlformats.org/drawingml/2006/main" noChangeAspect="1"/>
+            </wp:cNvGraphicFramePr>
+            <a:graphic xmlns:a="http://schemas.openxmlformats.org/drawingml/2006/main">
+              <a:graphicData uri="http://schemas.openxmlformats.org/drawingml/2006/picture">
+                <pic:pic xmlns:pic="http://schemas.openxmlformats.org/drawingml/2006/picture">
+                  <pic:nvPicPr>
+                    <pic:cNvPr id="0" name="Picture 51"/>
+                    <pic:cNvPicPr>
+                      <a:picLocks noChangeAspect="1" noChangeArrowheads="1"/>
+                    </pic:cNvPicPr>
+                  </pic:nvPicPr>
+                  <pic:blipFill>
+                    <a:blip r:embed="rId31">
+                      <a:extLst>
+                        <a:ext uri="{28A0092B-C50C-407E-A947-70E740481C1C}">
+                          <a14:useLocalDpi xmlns:a14="http://schemas.microsoft.com/office/drawing/2010/main" val="0"/>
+                        </a:ext>
+                      </a:extLst>
+                    </a:blip>
+                    <a:srcRect/>
+                    <a:stretch>
+                      <a:fillRect/>
+                    </a:stretch>
+                  </pic:blipFill>
+                  <pic:spPr bwMode="auto">
+                    <a:xfrm>
+                      <a:off x="0" y="0"/>
+                      <a:ext cx="5684520" cy="4267200"/>
+                    </a:xfrm>
+                    <a:prstGeom prst="rect">
+                      <a:avLst/>
+                    </a:prstGeom>
+                    <a:noFill/>
+                    <a:ln>
+                      <a:noFill/>
+                    </a:ln>
+                  </pic:spPr>
+                </pic:pic>
+              </a:graphicData>
+            </a:graphic>
+          </wp:inline>
+        </w:drawing>
+      </w:r>
+    </w:p>
+    <w:p>
+      <w:pPr>
+        <w:tabs>
+          <w:tab w:val="center" w:pos="4680"/>
+          <w:tab w:val="right" w:pos="9180"/>
+        </w:tabs>
+        <w:rPr>
+          <w:rFonts w:ascii="Times New Roman" w:hAnsi="Times New Roman" w:cs="Times New Roman"/>
+          <w:sz w:val="24"/>
+          <w:szCs w:val="24"/>
+        </w:rPr>
+      </w:pPr>
+      <w:r>
+        <w:rPr>
+          <w:rFonts w:ascii="Times New Roman" w:hAnsi="Times New Roman" w:cs="Times New Roman"/>
+          <w:sz w:val="24"/>
+          <w:szCs w:val="24"/>
+        </w:rPr>
+        <w:tab/>
+        <w:t xml:space="preserve">Figure 6. </w:t>
+      </w:r>
+      <w:r>
+        <w:rPr>
+          <w:rFonts w:ascii="Times New Roman" w:hAnsi="Times New Roman" w:cs="Times New Roman"/>
+          <w:sz w:val="24"/>
+          <w:szCs w:val="24"/>
+        </w:rPr>
+        <w:t xml:space="preserve">Observation and Estimate of Pitch Angle vs. Time </w:t>
+      </w:r>
+      <w:r>
+        <w:rPr>
+          <w:rFonts w:ascii="Times New Roman" w:hAnsi="Times New Roman" w:cs="Times New Roman"/>
+          <w:sz w:val="24"/>
+          <w:szCs w:val="24"/>
+        </w:rPr>
+        <w:t>for Optimal Q</w:t>
+      </w:r>
+    </w:p>
+    <w:p>
+      <w:pPr>
+        <w:tabs>
+          <w:tab w:val="center" w:pos="4680"/>
+          <w:tab w:val="right" w:pos="9180"/>
+        </w:tabs>
+        <w:rPr>
+          <w:rFonts w:ascii="Times New Roman" w:hAnsi="Times New Roman" w:cs="Times New Roman"/>
+          <w:sz w:val="24"/>
+          <w:szCs w:val="24"/>
+        </w:rPr>
+      </w:pPr>
+      <w:r>
+        <w:rPr>
+          <w:rFonts w:ascii="Times New Roman" w:hAnsi="Times New Roman" w:cs="Times New Roman"/>
+          <w:sz w:val="24"/>
+          <w:szCs w:val="24"/>
+        </w:rPr>
+        <w:t>Notice how the model follows the data, but not so closely that it is thrown off by the noise like the previous example. The covariance values do not decrease nearly as quickly as the “smug” model, but decrease much faster than the unconfident model. These are shown in Figure 7.</w:t>
+      </w:r>
+    </w:p>
+    <w:p>
+      <w:pPr>
+        <w:tabs>
+          <w:tab w:val="center" w:pos="4680"/>
+          <w:tab w:val="right" w:pos="9180"/>
+        </w:tabs>
+        <w:rPr>
+          <w:rFonts w:ascii="Times New Roman" w:hAnsi="Times New Roman" w:cs="Times New Roman"/>
+          <w:sz w:val="24"/>
+          <w:szCs w:val="24"/>
+        </w:rPr>
+      </w:pPr>
+      <w:r>
+        <w:rPr>
+          <w:rFonts w:ascii="Times New Roman" w:hAnsi="Times New Roman" w:cs="Times New Roman"/>
+          <w:sz w:val="24"/>
+          <w:szCs w:val="24"/>
+        </w:rPr>
+        <w:lastRenderedPageBreak/>
+        <w:drawing>
+          <wp:inline distT="0" distB="0" distL="0" distR="0" wp14:anchorId="2FDA15B4" wp14:editId="20FD1A2A">
+            <wp:extent cx="5684520" cy="4267200"/>
+            <wp:effectExtent l="0" t="0" r="0" b="0"/>
+            <wp:docPr id="759185417" name="Picture 14"/>
+            <wp:cNvGraphicFramePr>
+              <a:graphicFrameLocks xmlns:a="http://schemas.openxmlformats.org/drawingml/2006/main" noChangeAspect="1"/>
+            </wp:cNvGraphicFramePr>
+            <a:graphic xmlns:a="http://schemas.openxmlformats.org/drawingml/2006/main">
+              <a:graphicData uri="http://schemas.openxmlformats.org/drawingml/2006/picture">
+                <pic:pic xmlns:pic="http://schemas.openxmlformats.org/drawingml/2006/picture">
+                  <pic:nvPicPr>
+                    <pic:cNvPr id="0" name="Picture 58"/>
+                    <pic:cNvPicPr>
+                      <a:picLocks noChangeAspect="1" noChangeArrowheads="1"/>
+                    </pic:cNvPicPr>
+                  </pic:nvPicPr>
+                  <pic:blipFill>
+                    <a:blip r:embed="rId27">
+                      <a:extLst>
+                        <a:ext uri="{28A0092B-C50C-407E-A947-70E740481C1C}">
+                          <a14:useLocalDpi xmlns:a14="http://schemas.microsoft.com/office/drawing/2010/main" val="0"/>
+                        </a:ext>
+                      </a:extLst>
+                    </a:blip>
+                    <a:srcRect/>
+                    <a:stretch>
+                      <a:fillRect/>
+                    </a:stretch>
+                  </pic:blipFill>
+                  <pic:spPr bwMode="auto">
+                    <a:xfrm>
+                      <a:off x="0" y="0"/>
+                      <a:ext cx="5684520" cy="4267200"/>
+                    </a:xfrm>
+                    <a:prstGeom prst="rect">
+                      <a:avLst/>
+                    </a:prstGeom>
+                    <a:noFill/>
+                    <a:ln>
+                      <a:noFill/>
+                    </a:ln>
+                  </pic:spPr>
+                </pic:pic>
+              </a:graphicData>
+            </a:graphic>
+          </wp:inline>
+        </w:drawing>
+      </w:r>
+    </w:p>
+    <w:p>
+      <w:pPr>
+        <w:tabs>
+          <w:tab w:val="center" w:pos="4680"/>
+          <w:tab w:val="right" w:pos="9180"/>
+        </w:tabs>
+        <w:rPr>
+          <w:rFonts w:ascii="Times New Roman" w:hAnsi="Times New Roman" w:cs="Times New Roman"/>
+          <w:sz w:val="24"/>
+          <w:szCs w:val="24"/>
+        </w:rPr>
+      </w:pPr>
+      <w:r>
+        <w:rPr>
+          <w:rFonts w:ascii="Times New Roman" w:hAnsi="Times New Roman" w:cs="Times New Roman"/>
+          <w:sz w:val="24"/>
+          <w:szCs w:val="24"/>
+        </w:rPr>
+        <w:tab/>
+        <w:t xml:space="preserve">Figure 7. </w:t>
+      </w:r>
+      <w:r>
+        <w:rPr>
+          <w:rFonts w:ascii="Times New Roman" w:hAnsi="Times New Roman" w:cs="Times New Roman"/>
+          <w:sz w:val="24"/>
+          <w:szCs w:val="24"/>
+        </w:rPr>
+        <w:t xml:space="preserve">Covariance Values vs. Time for the </w:t>
+      </w:r>
+      <w:r>
+        <w:rPr>
+          <w:rFonts w:ascii="Times New Roman" w:hAnsi="Times New Roman" w:cs="Times New Roman"/>
+          <w:sz w:val="24"/>
+          <w:szCs w:val="24"/>
+        </w:rPr>
+        <w:t>Optimal</w:t>
+      </w:r>
+      <w:r>
+        <w:rPr>
+          <w:rFonts w:ascii="Times New Roman" w:hAnsi="Times New Roman" w:cs="Times New Roman"/>
+          <w:sz w:val="24"/>
+          <w:szCs w:val="24"/>
+        </w:rPr>
+        <w:t xml:space="preserve"> Matrix</w:t>
       </w:r>
     </w:p>
     <w:p>
@@ -8493,7 +9363,6 @@
   <w:style w:type="character" w:default="1" w:styleId="DefaultParagraphFont">
     <w:name w:val="Default Paragraph Font"/>
     <w:uiPriority w:val="1"/>
-    <w:semiHidden/>
     <w:unhideWhenUsed/>
   </w:style>
   <w:style w:type="table" w:default="1" w:styleId="TableNormal">

</xml_diff>

<commit_message>
Wrote conclusion for lab 3
</commit_message>
<xml_diff>
--- a/Lab 3/Lab 3 Write Up.docx
+++ b/Lab 3/Lab 3 Write Up.docx
@@ -459,7 +459,15 @@
         <w:pStyle w:val="NormalWeb"/>
       </w:pPr>
       <w:r>
-        <w:t>A generic FalconSat has been launched and stabilized using a gravity gradient boom, although there are still pitch oscillations that have not been removed yet.</w:t>
+        <w:t xml:space="preserve">A generic </w:t>
+      </w:r>
+      <w:proofErr w:type="spellStart"/>
+      <w:r>
+        <w:t>FalconSat</w:t>
+      </w:r>
+      <w:proofErr w:type="spellEnd"/>
+      <w:r>
+        <w:t xml:space="preserve"> has been launched and stabilized using a gravity gradient boom, although there are still pitch oscillations that have not been removed yet.</w:t>
       </w:r>
       <w:r>
         <w:t xml:space="preserve"> </w:t>
@@ -467,8 +475,13 @@
       <w:r>
         <w:t xml:space="preserve">A horizon sensor on the satellite allows us to measure the pitch angle θ but the sensor is very noisy and doesn’t give individual measurements that are accurate enough for the control system on board. </w:t>
       </w:r>
-      <w:r>
-        <w:t xml:space="preserve">In order to determine accurate pitch angle states, </w:t>
+      <w:proofErr w:type="gramStart"/>
+      <w:r>
+        <w:t>In order to</w:t>
+      </w:r>
+      <w:proofErr w:type="gramEnd"/>
+      <w:r>
+        <w:t xml:space="preserve"> determine accurate pitch angle states, </w:t>
       </w:r>
       <w:r>
         <w:t xml:space="preserve">a Kalman Filter </w:t>
@@ -683,10 +696,10 @@
             <v:path o:extrusionok="f" gradientshapeok="t" o:connecttype="rect"/>
             <o:lock v:ext="edit" aspectratio="t"/>
           </v:shapetype>
-          <v:shape id="_x0000_i1025" type="#_x0000_t75" style="width:37.2pt;height:36.6pt" o:ole="">
+          <v:shape id="_x0000_i1025" type="#_x0000_t75" style="width:37pt;height:36.5pt" o:ole="">
             <v:imagedata r:id="rId6" o:title=""/>
           </v:shape>
-          <o:OLEObject Type="Embed" ProgID="Equation.3" ShapeID="_x0000_i1025" DrawAspect="Content" ObjectID="_1794731533" r:id="rId7"/>
+          <o:OLEObject Type="Embed" ProgID="Equation.3" ShapeID="_x0000_i1025" DrawAspect="Content" ObjectID="_1794731875" r:id="rId7"/>
         </w:object>
       </w:r>
       <w:r>
@@ -1343,6 +1356,7 @@
           <w:szCs w:val="24"/>
         </w:rPr>
       </w:pPr>
+      <w:proofErr w:type="gramStart"/>
       <w:r>
         <w:rPr>
           <w:rFonts w:ascii="Times New Roman" w:hAnsi="Times New Roman" w:cs="Times New Roman"/>
@@ -1351,6 +1365,7 @@
         </w:rPr>
         <w:t>where</w:t>
       </w:r>
+      <w:proofErr w:type="gramEnd"/>
     </w:p>
     <w:p>
       <w:pPr>
@@ -1545,10 +1560,10 @@
           <w:szCs w:val="24"/>
         </w:rPr>
         <w:object w:dxaOrig="2500" w:dyaOrig="380" w14:anchorId="55803C5B">
-          <v:shape id="_x0000_i1026" type="#_x0000_t75" style="width:125.4pt;height:19.2pt" o:ole="">
+          <v:shape id="_x0000_i1026" type="#_x0000_t75" style="width:125.5pt;height:19pt" o:ole="">
             <v:imagedata r:id="rId8" o:title=""/>
           </v:shape>
-          <o:OLEObject Type="Embed" ProgID="Equation.3" ShapeID="_x0000_i1026" DrawAspect="Content" ObjectID="_1794731534" r:id="rId9"/>
+          <o:OLEObject Type="Embed" ProgID="Equation.3" ShapeID="_x0000_i1026" DrawAspect="Content" ObjectID="_1794731876" r:id="rId9"/>
         </w:object>
       </w:r>
       <w:r>
@@ -1589,10 +1604,10 @@
           <w:szCs w:val="24"/>
         </w:rPr>
         <w:object w:dxaOrig="740" w:dyaOrig="320" w14:anchorId="221B32A6">
-          <v:shape id="_x0000_i1027" type="#_x0000_t75" style="width:37.2pt;height:15.6pt" o:ole="">
+          <v:shape id="_x0000_i1027" type="#_x0000_t75" style="width:37pt;height:15.5pt" o:ole="">
             <v:imagedata r:id="rId10" o:title=""/>
           </v:shape>
-          <o:OLEObject Type="Embed" ProgID="Equation.3" ShapeID="_x0000_i1027" DrawAspect="Content" ObjectID="_1794731535" r:id="rId11"/>
+          <o:OLEObject Type="Embed" ProgID="Equation.3" ShapeID="_x0000_i1027" DrawAspect="Content" ObjectID="_1794731877" r:id="rId11"/>
         </w:object>
       </w:r>
       <w:r>
@@ -1909,6 +1924,7 @@
           <w:szCs w:val="24"/>
         </w:rPr>
       </w:pPr>
+      <w:proofErr w:type="gramStart"/>
       <w:r>
         <w:rPr>
           <w:rFonts w:ascii="Times New Roman" w:hAnsi="Times New Roman" w:cs="Times New Roman"/>
@@ -1917,6 +1933,7 @@
         </w:rPr>
         <w:t>where</w:t>
       </w:r>
+      <w:proofErr w:type="gramEnd"/>
     </w:p>
     <w:p>
       <w:pPr>
@@ -2012,10 +2029,10 @@
           <w:szCs w:val="24"/>
         </w:rPr>
         <w:object w:dxaOrig="1200" w:dyaOrig="320" w14:anchorId="1F8BBE38">
-          <v:shape id="_x0000_i1028" type="#_x0000_t75" style="width:60pt;height:15.6pt" o:ole="">
+          <v:shape id="_x0000_i1028" type="#_x0000_t75" style="width:60pt;height:15.5pt" o:ole="">
             <v:imagedata r:id="rId12" o:title=""/>
           </v:shape>
-          <o:OLEObject Type="Embed" ProgID="Equation.3" ShapeID="_x0000_i1028" DrawAspect="Content" ObjectID="_1794731536" r:id="rId13"/>
+          <o:OLEObject Type="Embed" ProgID="Equation.3" ShapeID="_x0000_i1028" DrawAspect="Content" ObjectID="_1794731878" r:id="rId13"/>
         </w:object>
       </w:r>
     </w:p>
@@ -2043,10 +2060,10 @@
           <w:szCs w:val="24"/>
         </w:rPr>
         <w:object w:dxaOrig="3040" w:dyaOrig="360" w14:anchorId="4F0D222A">
-          <v:shape id="_x0000_i1029" type="#_x0000_t75" style="width:151.8pt;height:18pt" o:ole="">
+          <v:shape id="_x0000_i1029" type="#_x0000_t75" style="width:152pt;height:18pt" o:ole="">
             <v:imagedata r:id="rId14" o:title=""/>
           </v:shape>
-          <o:OLEObject Type="Embed" ProgID="Equation.3" ShapeID="_x0000_i1029" DrawAspect="Content" ObjectID="_1794731537" r:id="rId15"/>
+          <o:OLEObject Type="Embed" ProgID="Equation.3" ShapeID="_x0000_i1029" DrawAspect="Content" ObjectID="_1794731879" r:id="rId15"/>
         </w:object>
       </w:r>
     </w:p>
@@ -2380,6 +2397,7 @@
           <w:szCs w:val="24"/>
         </w:rPr>
       </w:pPr>
+      <w:proofErr w:type="gramStart"/>
       <w:r>
         <w:rPr>
           <w:rFonts w:ascii="Times New Roman" w:hAnsi="Times New Roman" w:cs="Times New Roman"/>
@@ -2388,6 +2406,7 @@
         </w:rPr>
         <w:t>where</w:t>
       </w:r>
+      <w:proofErr w:type="gramEnd"/>
     </w:p>
     <w:p>
       <w:pPr>
@@ -2414,10 +2433,10 @@
           <w:szCs w:val="24"/>
         </w:rPr>
         <w:object w:dxaOrig="200" w:dyaOrig="279" w14:anchorId="3A9ED8DE">
-          <v:shape id="_x0000_i1030" type="#_x0000_t75" style="width:10.2pt;height:14.4pt" o:ole="">
+          <v:shape id="_x0000_i1030" type="#_x0000_t75" style="width:10pt;height:14.5pt" o:ole="">
             <v:imagedata r:id="rId16" o:title=""/>
           </v:shape>
-          <o:OLEObject Type="Embed" ProgID="Equation.3" ShapeID="_x0000_i1030" DrawAspect="Content" ObjectID="_1794731538" r:id="rId17"/>
+          <o:OLEObject Type="Embed" ProgID="Equation.3" ShapeID="_x0000_i1030" DrawAspect="Content" ObjectID="_1794731880" r:id="rId17"/>
         </w:object>
       </w:r>
       <w:r>
@@ -2455,10 +2474,10 @@
           <w:szCs w:val="24"/>
         </w:rPr>
         <w:object w:dxaOrig="200" w:dyaOrig="220" w14:anchorId="7AF27F55">
-          <v:shape id="_x0000_i1031" type="#_x0000_t75" style="width:10.2pt;height:11.4pt" o:ole="">
+          <v:shape id="_x0000_i1031" type="#_x0000_t75" style="width:10pt;height:11.5pt" o:ole="">
             <v:imagedata r:id="rId18" o:title=""/>
           </v:shape>
-          <o:OLEObject Type="Embed" ProgID="Equation.3" ShapeID="_x0000_i1031" DrawAspect="Content" ObjectID="_1794731539" r:id="rId19"/>
+          <o:OLEObject Type="Embed" ProgID="Equation.3" ShapeID="_x0000_i1031" DrawAspect="Content" ObjectID="_1794731881" r:id="rId19"/>
         </w:object>
       </w:r>
       <w:r>
@@ -2496,10 +2515,10 @@
           <w:szCs w:val="24"/>
         </w:rPr>
         <w:object w:dxaOrig="260" w:dyaOrig="340" w14:anchorId="440BD30B">
-          <v:shape id="_x0000_i1032" type="#_x0000_t75" style="width:12.6pt;height:17.4pt" o:ole="">
+          <v:shape id="_x0000_i1032" type="#_x0000_t75" style="width:12.5pt;height:17.5pt" o:ole="">
             <v:imagedata r:id="rId20" o:title=""/>
           </v:shape>
-          <o:OLEObject Type="Embed" ProgID="Equation.3" ShapeID="_x0000_i1032" DrawAspect="Content" ObjectID="_1794731540" r:id="rId21"/>
+          <o:OLEObject Type="Embed" ProgID="Equation.3" ShapeID="_x0000_i1032" DrawAspect="Content" ObjectID="_1794731882" r:id="rId21"/>
         </w:object>
       </w:r>
       <w:r>
@@ -2537,10 +2556,10 @@
           <w:szCs w:val="24"/>
         </w:rPr>
         <w:object w:dxaOrig="279" w:dyaOrig="380" w14:anchorId="14AC2DE2">
-          <v:shape id="_x0000_i1033" type="#_x0000_t75" style="width:14.4pt;height:19.2pt" o:ole="">
+          <v:shape id="_x0000_i1033" type="#_x0000_t75" style="width:14.5pt;height:19pt" o:ole="">
             <v:imagedata r:id="rId22" o:title=""/>
           </v:shape>
-          <o:OLEObject Type="Embed" ProgID="Equation.3" ShapeID="_x0000_i1033" DrawAspect="Content" ObjectID="_1794731541" r:id="rId23"/>
+          <o:OLEObject Type="Embed" ProgID="Equation.3" ShapeID="_x0000_i1033" DrawAspect="Content" ObjectID="_1794731883" r:id="rId23"/>
         </w:object>
       </w:r>
       <w:r>
@@ -2578,10 +2597,10 @@
           <w:szCs w:val="24"/>
         </w:rPr>
         <w:object w:dxaOrig="279" w:dyaOrig="380" w14:anchorId="2C68E542">
-          <v:shape id="_x0000_i1034" type="#_x0000_t75" style="width:14.4pt;height:19.2pt" o:ole="">
+          <v:shape id="_x0000_i1034" type="#_x0000_t75" style="width:14.5pt;height:19pt" o:ole="">
             <v:imagedata r:id="rId24" o:title=""/>
           </v:shape>
-          <o:OLEObject Type="Embed" ProgID="Equation.3" ShapeID="_x0000_i1034" DrawAspect="Content" ObjectID="_1794731542" r:id="rId25"/>
+          <o:OLEObject Type="Embed" ProgID="Equation.3" ShapeID="_x0000_i1034" DrawAspect="Content" ObjectID="_1794731884" r:id="rId25"/>
         </w:object>
       </w:r>
       <w:r>
@@ -3698,6 +3717,7 @@
           <w:szCs w:val="24"/>
         </w:rPr>
       </w:pPr>
+      <w:proofErr w:type="gramStart"/>
       <w:r>
         <w:rPr>
           <w:rFonts w:ascii="Times New Roman" w:hAnsi="Times New Roman" w:cs="Times New Roman"/>
@@ -3707,6 +3727,7 @@
         <w:lastRenderedPageBreak/>
         <w:t>where</w:t>
       </w:r>
+      <w:proofErr w:type="gramEnd"/>
     </w:p>
     <w:p>
       <w:pPr>
@@ -4329,7 +4350,25 @@
           <w:sz w:val="24"/>
           <w:szCs w:val="24"/>
         </w:rPr>
-        <w:t>Using the state space model in equation 6, a continuous time Kalman filter Simulink model is created to estimate satellite pitch states using the following constants from the FalconSAT satellite:</w:t>
+        <w:t xml:space="preserve">Using the state space model in equation 6, a continuous time Kalman filter Simulink model is created to estimate satellite pitch states using the following constants from the </w:t>
+      </w:r>
+      <w:proofErr w:type="spellStart"/>
+      <w:r>
+        <w:rPr>
+          <w:rFonts w:ascii="Times New Roman" w:hAnsi="Times New Roman" w:cs="Times New Roman"/>
+          <w:sz w:val="24"/>
+          <w:szCs w:val="24"/>
+        </w:rPr>
+        <w:t>FalconSAT</w:t>
+      </w:r>
+      <w:proofErr w:type="spellEnd"/>
+      <w:r>
+        <w:rPr>
+          <w:rFonts w:ascii="Times New Roman" w:hAnsi="Times New Roman" w:cs="Times New Roman"/>
+          <w:sz w:val="24"/>
+          <w:szCs w:val="24"/>
+        </w:rPr>
+        <w:t xml:space="preserve"> satellite:</w:t>
       </w:r>
     </w:p>
     <w:p>
@@ -4380,6 +4419,7 @@
         </w:rPr>
         <w:tab/>
       </w:r>
+      <w:proofErr w:type="spellStart"/>
       <w:r>
         <w:rPr>
           <w:rFonts w:ascii="Times New Roman" w:hAnsi="Times New Roman" w:cs="Times New Roman"/>
@@ -4399,6 +4439,7 @@
         </w:rPr>
         <w:t>r</w:t>
       </w:r>
+      <w:proofErr w:type="spellEnd"/>
       <w:r>
         <w:rPr>
           <w:rFonts w:ascii="Times New Roman" w:hAnsi="Times New Roman" w:cs="Times New Roman"/>
@@ -4505,6 +4546,7 @@
         </w:rPr>
         <w:tab/>
       </w:r>
+      <w:proofErr w:type="spellStart"/>
       <w:r>
         <w:rPr>
           <w:rFonts w:ascii="Times New Roman" w:hAnsi="Times New Roman" w:cs="Times New Roman"/>
@@ -4524,6 +4566,7 @@
         </w:rPr>
         <w:t>y</w:t>
       </w:r>
+      <w:proofErr w:type="spellEnd"/>
       <w:r>
         <w:rPr>
           <w:rFonts w:ascii="Times New Roman" w:hAnsi="Times New Roman" w:cs="Times New Roman"/>
@@ -5935,7 +5978,25 @@
           <w:sz w:val="24"/>
           <w:szCs w:val="24"/>
         </w:rPr>
-        <w:t xml:space="preserve"> uses the system's dynamics to forecast the state and its uncertainty based on prior information. This involves propagating the state estimate forward in time and accounting for the system's inherent process noise, which reflects uncertainties in the model.</w:t>
+        <w:t xml:space="preserve"> uses the system's dynamics to forecast the </w:t>
+      </w:r>
+      <w:proofErr w:type="gramStart"/>
+      <w:r>
+        <w:rPr>
+          <w:rFonts w:ascii="Times New Roman" w:hAnsi="Times New Roman" w:cs="Times New Roman"/>
+          <w:sz w:val="24"/>
+          <w:szCs w:val="24"/>
+        </w:rPr>
+        <w:t>state</w:t>
+      </w:r>
+      <w:proofErr w:type="gramEnd"/>
+      <w:r>
+        <w:rPr>
+          <w:rFonts w:ascii="Times New Roman" w:hAnsi="Times New Roman" w:cs="Times New Roman"/>
+          <w:sz w:val="24"/>
+          <w:szCs w:val="24"/>
+        </w:rPr>
+        <w:t xml:space="preserve"> and its uncertainty based on prior information. This involves propagating the state estimate forward in time and accounting for the system's inherent process noise, which reflects uncertainties in the model.</w:t>
       </w:r>
       <w:r>
         <w:rPr>
@@ -6312,7 +6373,16 @@
           <w:sz w:val="24"/>
           <w:szCs w:val="24"/>
         </w:rPr>
-        <w:t xml:space="preserve"> is the state transition matrix</w:t>
+        <w:t xml:space="preserve"> is the state transition </w:t>
+      </w:r>
+      <w:proofErr w:type="gramStart"/>
+      <w:r>
+        <w:rPr>
+          <w:rFonts w:ascii="Times New Roman" w:hAnsi="Times New Roman" w:cs="Times New Roman"/>
+          <w:sz w:val="24"/>
+          <w:szCs w:val="24"/>
+        </w:rPr>
+        <w:t>matrix</w:t>
       </w:r>
       <w:r>
         <w:rPr>
@@ -6328,7 +6398,16 @@
           <w:sz w:val="24"/>
           <w:szCs w:val="24"/>
         </w:rPr>
-        <w:t xml:space="preserve">, </w:t>
+        <w:t>,</w:t>
+      </w:r>
+      <w:proofErr w:type="gramEnd"/>
+      <w:r>
+        <w:rPr>
+          <w:rFonts w:ascii="Times New Roman" w:hAnsi="Times New Roman" w:cs="Times New Roman"/>
+          <w:sz w:val="24"/>
+          <w:szCs w:val="24"/>
+        </w:rPr>
+        <w:t xml:space="preserve"> </w:t>
       </w:r>
       <m:oMath>
         <m:r>
@@ -7361,6 +7440,7 @@
       <w:r>
         <w:rPr>
           <w:rFonts w:ascii="Times New Roman" w:hAnsi="Times New Roman" w:cs="Times New Roman"/>
+          <w:noProof/>
           <w:sz w:val="24"/>
           <w:szCs w:val="24"/>
         </w:rPr>
@@ -7475,6 +7555,7 @@
       <w:r>
         <w:rPr>
           <w:rFonts w:ascii="Times New Roman" w:hAnsi="Times New Roman" w:cs="Times New Roman"/>
+          <w:noProof/>
           <w:sz w:val="24"/>
           <w:szCs w:val="24"/>
         </w:rPr>
@@ -7627,6 +7708,7 @@
       <w:r>
         <w:rPr>
           <w:rFonts w:ascii="Times New Roman" w:hAnsi="Times New Roman" w:cs="Times New Roman"/>
+          <w:noProof/>
           <w:sz w:val="24"/>
           <w:szCs w:val="24"/>
         </w:rPr>
@@ -7700,31 +7782,7 @@
           <w:sz w:val="24"/>
           <w:szCs w:val="24"/>
         </w:rPr>
-        <w:t xml:space="preserve">Figure 3. </w:t>
-      </w:r>
-      <w:r>
-        <w:rPr>
-          <w:rFonts w:ascii="Times New Roman" w:hAnsi="Times New Roman" w:cs="Times New Roman"/>
-          <w:sz w:val="24"/>
-          <w:szCs w:val="24"/>
-        </w:rPr>
-        <w:t xml:space="preserve">Observation and Estimate of Pitch Angle vs. Time for Q as the </w:t>
-      </w:r>
-      <w:r>
-        <w:rPr>
-          <w:rFonts w:ascii="Times New Roman" w:hAnsi="Times New Roman" w:cs="Times New Roman"/>
-          <w:sz w:val="24"/>
-          <w:szCs w:val="24"/>
-        </w:rPr>
-        <w:t>Identity</w:t>
-      </w:r>
-      <w:r>
-        <w:rPr>
-          <w:rFonts w:ascii="Times New Roman" w:hAnsi="Times New Roman" w:cs="Times New Roman"/>
-          <w:sz w:val="24"/>
-          <w:szCs w:val="24"/>
-        </w:rPr>
-        <w:t xml:space="preserve"> Matrix</w:t>
+        <w:t>Figure 3. Observation and Estimate of Pitch Angle vs. Time for Q as the Identity Matrix</w:t>
       </w:r>
     </w:p>
     <w:p>
@@ -7745,7 +7803,25 @@
           <w:sz w:val="24"/>
           <w:szCs w:val="24"/>
         </w:rPr>
-        <w:t>The problem with having a filter this uncertain is that is leads to overfitting the data. Zooming in on a portion of this graph displays this overfitting behavior, as seen in Figure 4.</w:t>
+        <w:t xml:space="preserve">The problem with having a filter this uncertain is that </w:t>
+      </w:r>
+      <w:proofErr w:type="gramStart"/>
+      <w:r>
+        <w:rPr>
+          <w:rFonts w:ascii="Times New Roman" w:hAnsi="Times New Roman" w:cs="Times New Roman"/>
+          <w:sz w:val="24"/>
+          <w:szCs w:val="24"/>
+        </w:rPr>
+        <w:t>is</w:t>
+      </w:r>
+      <w:proofErr w:type="gramEnd"/>
+      <w:r>
+        <w:rPr>
+          <w:rFonts w:ascii="Times New Roman" w:hAnsi="Times New Roman" w:cs="Times New Roman"/>
+          <w:sz w:val="24"/>
+          <w:szCs w:val="24"/>
+        </w:rPr>
+        <w:t xml:space="preserve"> leads to overfitting the data. Zooming in on a portion of this graph displays this overfitting behavior, as seen in Figure 4.</w:t>
       </w:r>
     </w:p>
     <w:p>
@@ -7763,6 +7839,7 @@
       <w:r>
         <w:rPr>
           <w:rFonts w:ascii="Times New Roman" w:hAnsi="Times New Roman" w:cs="Times New Roman"/>
+          <w:noProof/>
           <w:sz w:val="24"/>
           <w:szCs w:val="24"/>
         </w:rPr>
@@ -7836,23 +7913,7 @@
           <w:sz w:val="24"/>
           <w:szCs w:val="24"/>
         </w:rPr>
-        <w:t xml:space="preserve">Figure 4. </w:t>
-      </w:r>
-      <w:r>
-        <w:rPr>
-          <w:rFonts w:ascii="Times New Roman" w:hAnsi="Times New Roman" w:cs="Times New Roman"/>
-          <w:sz w:val="24"/>
-          <w:szCs w:val="24"/>
-        </w:rPr>
-        <w:t>Observation and Estimate of Pitch Angle vs. Time for Q as the Identity Matrix</w:t>
-      </w:r>
-      <w:r>
-        <w:rPr>
-          <w:rFonts w:ascii="Times New Roman" w:hAnsi="Times New Roman" w:cs="Times New Roman"/>
-          <w:sz w:val="24"/>
-          <w:szCs w:val="24"/>
-        </w:rPr>
-        <w:t>, Zoomed In</w:t>
+        <w:t>Figure 4. Observation and Estimate of Pitch Angle vs. Time for Q as the Identity Matrix, Zoomed In</w:t>
       </w:r>
     </w:p>
     <w:p>
@@ -7891,6 +7952,7 @@
       <w:r>
         <w:rPr>
           <w:rFonts w:ascii="Times New Roman" w:hAnsi="Times New Roman" w:cs="Times New Roman"/>
+          <w:noProof/>
           <w:sz w:val="24"/>
           <w:szCs w:val="24"/>
         </w:rPr>
@@ -8051,7 +8113,25 @@
           <w:sz w:val="24"/>
           <w:szCs w:val="24"/>
         </w:rPr>
-        <w:t xml:space="preserve"> residuals while still closely following the measurement data at all times.</w:t>
+        <w:t xml:space="preserve"> residuals while still closely </w:t>
+      </w:r>
+      <w:proofErr w:type="gramStart"/>
+      <w:r>
+        <w:rPr>
+          <w:rFonts w:ascii="Times New Roman" w:hAnsi="Times New Roman" w:cs="Times New Roman"/>
+          <w:sz w:val="24"/>
+          <w:szCs w:val="24"/>
+        </w:rPr>
+        <w:t>following the measurement data at all times</w:t>
+      </w:r>
+      <w:proofErr w:type="gramEnd"/>
+      <w:r>
+        <w:rPr>
+          <w:rFonts w:ascii="Times New Roman" w:hAnsi="Times New Roman" w:cs="Times New Roman"/>
+          <w:sz w:val="24"/>
+          <w:szCs w:val="24"/>
+        </w:rPr>
+        <w:t>.</w:t>
       </w:r>
       <w:r>
         <w:rPr>
@@ -8222,6 +8302,7 @@
       <w:r>
         <w:rPr>
           <w:rFonts w:ascii="Times New Roman" w:hAnsi="Times New Roman" w:cs="Times New Roman"/>
+          <w:noProof/>
           <w:sz w:val="24"/>
           <w:szCs w:val="24"/>
         </w:rPr>
@@ -8295,23 +8376,7 @@
           <w:szCs w:val="24"/>
         </w:rPr>
         <w:tab/>
-        <w:t xml:space="preserve">Figure 6. </w:t>
-      </w:r>
-      <w:r>
-        <w:rPr>
-          <w:rFonts w:ascii="Times New Roman" w:hAnsi="Times New Roman" w:cs="Times New Roman"/>
-          <w:sz w:val="24"/>
-          <w:szCs w:val="24"/>
-        </w:rPr>
-        <w:t xml:space="preserve">Observation and Estimate of Pitch Angle vs. Time </w:t>
-      </w:r>
-      <w:r>
-        <w:rPr>
-          <w:rFonts w:ascii="Times New Roman" w:hAnsi="Times New Roman" w:cs="Times New Roman"/>
-          <w:sz w:val="24"/>
-          <w:szCs w:val="24"/>
-        </w:rPr>
-        <w:t>for Optimal Q</w:t>
+        <w:t>Figure 6. Observation and Estimate of Pitch Angle vs. Time for Optimal Q</w:t>
       </w:r>
     </w:p>
     <w:p>
@@ -8332,7 +8397,25 @@
           <w:sz w:val="24"/>
           <w:szCs w:val="24"/>
         </w:rPr>
-        <w:t>Notice how the model follows the data, but not so closely that it is thrown off by the noise like the previous example. The covariance values do not decrease nearly as quickly as the “smug” model, but decrease much faster than the unconfident model. These are shown in Figure 7.</w:t>
+        <w:t xml:space="preserve">Notice how the model follows the data, but not so closely that it is thrown off by the noise like the previous example. The covariance values do not decrease nearly as quickly as the “smug” </w:t>
+      </w:r>
+      <w:proofErr w:type="gramStart"/>
+      <w:r>
+        <w:rPr>
+          <w:rFonts w:ascii="Times New Roman" w:hAnsi="Times New Roman" w:cs="Times New Roman"/>
+          <w:sz w:val="24"/>
+          <w:szCs w:val="24"/>
+        </w:rPr>
+        <w:t>model, but</w:t>
+      </w:r>
+      <w:proofErr w:type="gramEnd"/>
+      <w:r>
+        <w:rPr>
+          <w:rFonts w:ascii="Times New Roman" w:hAnsi="Times New Roman" w:cs="Times New Roman"/>
+          <w:sz w:val="24"/>
+          <w:szCs w:val="24"/>
+        </w:rPr>
+        <w:t xml:space="preserve"> decrease much faster than the unconfident model. These are shown in Figure 7.</w:t>
       </w:r>
     </w:p>
     <w:p>
@@ -8350,6 +8433,7 @@
       <w:r>
         <w:rPr>
           <w:rFonts w:ascii="Times New Roman" w:hAnsi="Times New Roman" w:cs="Times New Roman"/>
+          <w:noProof/>
           <w:sz w:val="24"/>
           <w:szCs w:val="24"/>
         </w:rPr>
@@ -8423,31 +8507,7 @@
           <w:szCs w:val="24"/>
         </w:rPr>
         <w:tab/>
-        <w:t xml:space="preserve">Figure 7. </w:t>
-      </w:r>
-      <w:r>
-        <w:rPr>
-          <w:rFonts w:ascii="Times New Roman" w:hAnsi="Times New Roman" w:cs="Times New Roman"/>
-          <w:sz w:val="24"/>
-          <w:szCs w:val="24"/>
-        </w:rPr>
-        <w:t xml:space="preserve">Covariance Values vs. Time for the </w:t>
-      </w:r>
-      <w:r>
-        <w:rPr>
-          <w:rFonts w:ascii="Times New Roman" w:hAnsi="Times New Roman" w:cs="Times New Roman"/>
-          <w:sz w:val="24"/>
-          <w:szCs w:val="24"/>
-        </w:rPr>
-        <w:t>Optimal</w:t>
-      </w:r>
-      <w:r>
-        <w:rPr>
-          <w:rFonts w:ascii="Times New Roman" w:hAnsi="Times New Roman" w:cs="Times New Roman"/>
-          <w:sz w:val="24"/>
-          <w:szCs w:val="24"/>
-        </w:rPr>
-        <w:t xml:space="preserve"> Matrix</w:t>
+        <w:t>Figure 7. Covariance Values vs. Time for the Optimal Matrix</w:t>
       </w:r>
     </w:p>
     <w:p>
@@ -8490,8 +8550,69 @@
           <w:sz w:val="24"/>
           <w:szCs w:val="24"/>
         </w:rPr>
-        <w:br w:type="page"/>
-      </w:r>
+        <w:t>This lab highlighted the critical role of Kalman Filters in improving the accuracy of state estimation for dynamic systems like satellites. By leveraging noisy horizon sensor data, the continuous-time Kalman Filter was able to provide a refined estimate of the satellite’s pitch angle relative to the local horizon. This iterative filtering process integrates system dynamics with real-time measurements to minimize uncertainty, demonstrating its effectiveness in handling noisy and incomplete data.</w:t>
+      </w:r>
+    </w:p>
+    <w:p>
+      <w:pPr>
+        <w:rPr>
+          <w:rFonts w:ascii="Times New Roman" w:hAnsi="Times New Roman" w:cs="Times New Roman"/>
+          <w:sz w:val="24"/>
+          <w:szCs w:val="24"/>
+        </w:rPr>
+      </w:pPr>
+      <w:r>
+        <w:rPr>
+          <w:rFonts w:ascii="Times New Roman" w:hAnsi="Times New Roman" w:cs="Times New Roman"/>
+          <w:sz w:val="24"/>
+          <w:szCs w:val="24"/>
+        </w:rPr>
+        <w:t>The experiments showed that the choice of the process noise covariance matrix QQQ significantly influences filter performance. The "smug" model (Q=0Q = 0Q=0) underestimated measurement uncertainty, leading to divergence from true states. Conversely, the unconfident model (Q=IQ = IQ=I) overreacted to noisy measurements, resulting in overfitting. The optimal filter achieved a balance by minimizing residuals while capturing the true data trends without excessive sensitivity to noise.</w:t>
+      </w:r>
+    </w:p>
+    <w:p>
+      <w:pPr>
+        <w:rPr>
+          <w:rFonts w:ascii="Times New Roman" w:hAnsi="Times New Roman" w:cs="Times New Roman"/>
+          <w:sz w:val="24"/>
+          <w:szCs w:val="24"/>
+        </w:rPr>
+      </w:pPr>
+      <w:r>
+        <w:rPr>
+          <w:rFonts w:ascii="Times New Roman" w:hAnsi="Times New Roman" w:cs="Times New Roman"/>
+          <w:sz w:val="24"/>
+          <w:szCs w:val="24"/>
+        </w:rPr>
+        <w:t>The Kalman Filter's dual-stage process of prediction and correction proved vital in this context. During prediction, the filter used the satellite's gravity-gradient dynamics to forecast pitch states, while the correction step integrated new sensor data to refine these predictions. This synergy allowed the filter to adapt dynamically, improving state estimates over time.</w:t>
+      </w:r>
+    </w:p>
+    <w:p>
+      <w:pPr>
+        <w:rPr>
+          <w:rFonts w:ascii="Times New Roman" w:hAnsi="Times New Roman" w:cs="Times New Roman"/>
+          <w:sz w:val="24"/>
+          <w:szCs w:val="24"/>
+        </w:rPr>
+      </w:pPr>
+      <w:r>
+        <w:rPr>
+          <w:rFonts w:ascii="Times New Roman" w:hAnsi="Times New Roman" w:cs="Times New Roman"/>
+          <w:sz w:val="24"/>
+          <w:szCs w:val="24"/>
+        </w:rPr>
+        <w:lastRenderedPageBreak/>
+        <w:t>Future work could explore the application of adaptive Kalman Filters, which adjust the QQQ matrix dynamically based on real-time noise characteristics. Expanding the model to incorporate additional perturbing forces or non-linearities in satellite dynamics could further enhance its robustness. Applying this optimized Kalman Filter to real-world satellite data would provide practical validation and deeper insights into its operational effectiveness.</w:t>
+      </w:r>
+    </w:p>
+    <w:p>
+      <w:pPr>
+        <w:rPr>
+          <w:rFonts w:ascii="Times New Roman" w:hAnsi="Times New Roman" w:cs="Times New Roman"/>
+          <w:sz w:val="24"/>
+          <w:szCs w:val="24"/>
+        </w:rPr>
+      </w:pPr>
     </w:p>
     <w:p>
       <w:pPr>
@@ -8511,7 +8632,6 @@
           <w:sz w:val="24"/>
           <w:szCs w:val="24"/>
         </w:rPr>
-        <w:lastRenderedPageBreak/>
         <w:t xml:space="preserve">Appendix A: </w:t>
       </w:r>
       <w:r>

</xml_diff>